<commit_message>
Muito lixo, depois organizo
</commit_message>
<xml_diff>
--- a/BDAD_Supermercado_2-3.docx
+++ b/BDAD_Supermercado_2-3.docx
@@ -2528,7 +2528,15 @@
         </w:r>
       </w:hyperlink>
       <w:r>
-        <w:t>, sendo possível saber a quantidade que foi comprada de cada um destes últimos. A classe Compra é constituída por um dia e uma hora.</w:t>
+        <w:t xml:space="preserve">, sendo possível saber a quantidade que foi comprada de cada um destes últimos. A </w:t>
+      </w:r>
+      <w:proofErr w:type="gramStart"/>
+      <w:r>
+        <w:t>classe Compra</w:t>
+      </w:r>
+      <w:proofErr w:type="gramEnd"/>
+      <w:r>
+        <w:t xml:space="preserve"> é constituída por um dia e uma hora.</w:t>
       </w:r>
     </w:p>
     <w:p>
@@ -2732,6 +2740,7 @@
           <w:rFonts w:asciiTheme="majorHAnsi" w:hAnsiTheme="majorHAnsi" w:cstheme="majorHAnsi"/>
           <w:b/>
           <w:bCs/>
+          <w:noProof/>
           <w:sz w:val="56"/>
           <w:szCs w:val="56"/>
         </w:rPr>
@@ -2792,6 +2801,7 @@
           </wp:anchor>
         </w:drawing>
       </w:r>
+      <w:proofErr w:type="gramStart"/>
       <w:r>
         <w:rPr>
           <w:rFonts w:asciiTheme="majorHAnsi" w:hAnsiTheme="majorHAnsi" w:cstheme="majorHAnsi"/>
@@ -2802,6 +2812,7 @@
         </w:rPr>
         <w:t>Esquema Revisto</w:t>
       </w:r>
+      <w:proofErr w:type="gramEnd"/>
       <w:r>
         <w:rPr>
           <w:rFonts w:asciiTheme="majorHAnsi" w:hAnsiTheme="majorHAnsi" w:cstheme="majorHAnsi"/>
@@ -5637,7 +5648,28 @@
           <w:sz w:val="24"/>
           <w:szCs w:val="24"/>
         </w:rPr>
-        <w:t>Aberta)</w:t>
+        <w:t>Aberta</w:t>
+      </w:r>
+      <w:r>
+        <w:rPr>
+          <w:rStyle w:val="nfase"/>
+          <w:i w:val="0"/>
+          <w:iCs w:val="0"/>
+          <w:sz w:val="24"/>
+          <w:szCs w:val="24"/>
+        </w:rPr>
+        <w:t xml:space="preserve">, IDSupermercado </w:t>
+      </w:r>
+      <w:r>
+        <w:rPr>
+          <w:rStyle w:val="nfase"/>
+          <w:rFonts w:cstheme="minorHAnsi"/>
+          <w:i w:val="0"/>
+          <w:iCs w:val="0"/>
+          <w:sz w:val="24"/>
+          <w:szCs w:val="24"/>
+        </w:rPr>
+        <w:t>→ Supermercado)</w:t>
       </w:r>
     </w:p>
     <w:p>
@@ -5683,6 +5715,16 @@
           <w:szCs w:val="24"/>
         </w:rPr>
         <w:t>Número, Aberta</w:t>
+      </w:r>
+      <w:r>
+        <w:rPr>
+          <w:rStyle w:val="nfase"/>
+          <w:i w:val="0"/>
+          <w:iCs w:val="0"/>
+          <w:sz w:val="24"/>
+          <w:szCs w:val="24"/>
+        </w:rPr>
+        <w:t>, IDSupermercado</w:t>
       </w:r>
     </w:p>
     <w:p>
@@ -8365,6 +8407,7 @@
         </w:rPr>
         <w:t xml:space="preserve">{IDPessoa, </w:t>
       </w:r>
+      <w:proofErr w:type="gramStart"/>
       <w:r>
         <w:rPr>
           <w:rStyle w:val="nfase"/>
@@ -8396,6 +8439,7 @@
         </w:rPr>
         <w:t>⁺</w:t>
       </w:r>
+      <w:proofErr w:type="gramEnd"/>
       <w:r>
         <w:rPr>
           <w:rStyle w:val="nfase"/>
@@ -8536,18 +8580,41 @@
           <w:sz w:val="24"/>
           <w:szCs w:val="24"/>
         </w:rPr>
-        <w:t>, IDCliente}</w:t>
-      </w:r>
-      <w:r>
-        <w:rPr>
-          <w:rStyle w:val="nfase"/>
-          <w:rFonts w:cstheme="minorHAnsi"/>
-          <w:i w:val="0"/>
-          <w:iCs w:val="0"/>
-          <w:sz w:val="24"/>
-          <w:szCs w:val="24"/>
-        </w:rPr>
-        <w:t>⁺ = {</w:t>
+        <w:t xml:space="preserve">, </w:t>
+      </w:r>
+      <w:proofErr w:type="gramStart"/>
+      <w:r>
+        <w:rPr>
+          <w:rStyle w:val="nfase"/>
+          <w:i w:val="0"/>
+          <w:iCs w:val="0"/>
+          <w:sz w:val="24"/>
+          <w:szCs w:val="24"/>
+        </w:rPr>
+        <w:t>IDCliente}</w:t>
+      </w:r>
+      <w:r>
+        <w:rPr>
+          <w:rStyle w:val="nfase"/>
+          <w:rFonts w:cstheme="minorHAnsi"/>
+          <w:i w:val="0"/>
+          <w:iCs w:val="0"/>
+          <w:sz w:val="24"/>
+          <w:szCs w:val="24"/>
+        </w:rPr>
+        <w:t>⁺</w:t>
+      </w:r>
+      <w:proofErr w:type="gramEnd"/>
+      <w:r>
+        <w:rPr>
+          <w:rStyle w:val="nfase"/>
+          <w:rFonts w:cstheme="minorHAnsi"/>
+          <w:i w:val="0"/>
+          <w:iCs w:val="0"/>
+          <w:sz w:val="24"/>
+          <w:szCs w:val="24"/>
+        </w:rPr>
+        <w:t xml:space="preserve"> = {</w:t>
       </w:r>
       <w:r>
         <w:rPr>
@@ -8878,6 +8945,7 @@
         </w:rPr>
         <w:t xml:space="preserve">, </w:t>
       </w:r>
+      <w:proofErr w:type="gramStart"/>
       <w:r>
         <w:rPr>
           <w:rStyle w:val="nfase"/>
@@ -8907,7 +8975,19 @@
           <w:sz w:val="24"/>
           <w:szCs w:val="24"/>
         </w:rPr>
-        <w:t xml:space="preserve">⁺ = {IDHorário, </w:t>
+        <w:t>⁺</w:t>
+      </w:r>
+      <w:proofErr w:type="gramEnd"/>
+      <w:r>
+        <w:rPr>
+          <w:rStyle w:val="nfase"/>
+          <w:rFonts w:cstheme="minorHAnsi"/>
+          <w:i w:val="0"/>
+          <w:iCs w:val="0"/>
+          <w:sz w:val="24"/>
+          <w:szCs w:val="24"/>
+        </w:rPr>
+        <w:t xml:space="preserve"> = {IDHorário, </w:t>
       </w:r>
       <w:r>
         <w:rPr>
@@ -9027,6 +9107,7 @@
         </w:rPr>
         <w:t xml:space="preserve">, </w:t>
       </w:r>
+      <w:proofErr w:type="gramStart"/>
       <w:r>
         <w:rPr>
           <w:rStyle w:val="nfase"/>
@@ -9046,7 +9127,19 @@
           <w:sz w:val="24"/>
           <w:szCs w:val="24"/>
         </w:rPr>
-        <w:t>}⁺ = {</w:t>
+        <w:t>}⁺</w:t>
+      </w:r>
+      <w:proofErr w:type="gramEnd"/>
+      <w:r>
+        <w:rPr>
+          <w:rStyle w:val="nfase"/>
+          <w:rFonts w:cstheme="minorHAnsi"/>
+          <w:i w:val="0"/>
+          <w:iCs w:val="0"/>
+          <w:sz w:val="24"/>
+          <w:szCs w:val="24"/>
+        </w:rPr>
+        <w:t xml:space="preserve"> = {</w:t>
       </w:r>
       <w:r>
         <w:rPr>
@@ -9419,6 +9512,16 @@
           <w:sz w:val="24"/>
           <w:szCs w:val="24"/>
         </w:rPr>
+        <w:t>, IDSupermercado</w:t>
+      </w:r>
+      <w:r>
+        <w:rPr>
+          <w:rStyle w:val="nfase"/>
+          <w:i w:val="0"/>
+          <w:iCs w:val="0"/>
+          <w:sz w:val="24"/>
+          <w:szCs w:val="24"/>
+        </w:rPr>
         <w:t>}</w:t>
       </w:r>
     </w:p>
@@ -9593,6 +9696,7 @@
         </w:rPr>
         <w:t xml:space="preserve">IDPessoa, </w:t>
       </w:r>
+      <w:proofErr w:type="gramStart"/>
       <w:r>
         <w:rPr>
           <w:rStyle w:val="nfase"/>
@@ -9622,7 +9726,19 @@
           <w:sz w:val="24"/>
           <w:szCs w:val="24"/>
         </w:rPr>
-        <w:t xml:space="preserve">⁺ = </w:t>
+        <w:t>⁺</w:t>
+      </w:r>
+      <w:proofErr w:type="gramEnd"/>
+      <w:r>
+        <w:rPr>
+          <w:rStyle w:val="nfase"/>
+          <w:rFonts w:cstheme="minorHAnsi"/>
+          <w:i w:val="0"/>
+          <w:iCs w:val="0"/>
+          <w:sz w:val="24"/>
+          <w:szCs w:val="24"/>
+        </w:rPr>
+        <w:t xml:space="preserve"> = </w:t>
       </w:r>
       <w:r>
         <w:rPr>
@@ -10227,7 +10343,18 @@
           <w:sz w:val="24"/>
           <w:szCs w:val="24"/>
         </w:rPr>
-        <w:t>IDProduto, IDCompra</w:t>
+        <w:t xml:space="preserve">IDProduto, </w:t>
+      </w:r>
+      <w:proofErr w:type="gramStart"/>
+      <w:r>
+        <w:rPr>
+          <w:rStyle w:val="nfase"/>
+          <w:i w:val="0"/>
+          <w:iCs w:val="0"/>
+          <w:sz w:val="24"/>
+          <w:szCs w:val="24"/>
+        </w:rPr>
+        <w:t>IDCompra</w:t>
       </w:r>
       <w:r>
         <w:rPr>
@@ -10248,7 +10375,19 @@
           <w:sz w:val="24"/>
           <w:szCs w:val="24"/>
         </w:rPr>
-        <w:t xml:space="preserve">⁺ = {IDProduto, IDCompra, </w:t>
+        <w:t>⁺</w:t>
+      </w:r>
+      <w:proofErr w:type="gramEnd"/>
+      <w:r>
+        <w:rPr>
+          <w:rStyle w:val="nfase"/>
+          <w:rFonts w:cstheme="minorHAnsi"/>
+          <w:i w:val="0"/>
+          <w:iCs w:val="0"/>
+          <w:sz w:val="24"/>
+          <w:szCs w:val="24"/>
+        </w:rPr>
+        <w:t xml:space="preserve"> = {IDProduto, IDCompra, </w:t>
       </w:r>
       <w:r>
         <w:rPr>
@@ -10362,7 +10501,18 @@
           <w:sz w:val="24"/>
           <w:szCs w:val="24"/>
         </w:rPr>
-        <w:t>Pessoa, IDFuncionário</w:t>
+        <w:t xml:space="preserve">Pessoa, </w:t>
+      </w:r>
+      <w:proofErr w:type="gramStart"/>
+      <w:r>
+        <w:rPr>
+          <w:rStyle w:val="nfase"/>
+          <w:i w:val="0"/>
+          <w:iCs w:val="0"/>
+          <w:sz w:val="24"/>
+          <w:szCs w:val="24"/>
+        </w:rPr>
+        <w:t>IDFuncionário</w:t>
       </w:r>
       <w:r>
         <w:rPr>
@@ -10383,7 +10533,19 @@
           <w:sz w:val="24"/>
           <w:szCs w:val="24"/>
         </w:rPr>
-        <w:t>⁺ = {IDCaixa, ID</w:t>
+        <w:t>⁺</w:t>
+      </w:r>
+      <w:proofErr w:type="gramEnd"/>
+      <w:r>
+        <w:rPr>
+          <w:rStyle w:val="nfase"/>
+          <w:rFonts w:cstheme="minorHAnsi"/>
+          <w:i w:val="0"/>
+          <w:iCs w:val="0"/>
+          <w:sz w:val="24"/>
+          <w:szCs w:val="24"/>
+        </w:rPr>
+        <w:t xml:space="preserve"> = {IDCaixa, ID</w:t>
       </w:r>
       <w:r>
         <w:rPr>
@@ -10506,7 +10668,18 @@
           <w:sz w:val="24"/>
           <w:szCs w:val="24"/>
         </w:rPr>
-        <w:t>, IDSecção</w:t>
+        <w:t xml:space="preserve">, </w:t>
+      </w:r>
+      <w:proofErr w:type="gramStart"/>
+      <w:r>
+        <w:rPr>
+          <w:rStyle w:val="nfase"/>
+          <w:i w:val="0"/>
+          <w:iCs w:val="0"/>
+          <w:sz w:val="24"/>
+          <w:szCs w:val="24"/>
+        </w:rPr>
+        <w:t>IDSecção</w:t>
       </w:r>
       <w:r>
         <w:rPr>
@@ -10527,7 +10700,19 @@
           <w:sz w:val="24"/>
           <w:szCs w:val="24"/>
         </w:rPr>
-        <w:t>⁺ = {ID</w:t>
+        <w:t>⁺</w:t>
+      </w:r>
+      <w:proofErr w:type="gramEnd"/>
+      <w:r>
+        <w:rPr>
+          <w:rStyle w:val="nfase"/>
+          <w:rFonts w:cstheme="minorHAnsi"/>
+          <w:i w:val="0"/>
+          <w:iCs w:val="0"/>
+          <w:sz w:val="24"/>
+          <w:szCs w:val="24"/>
+        </w:rPr>
+        <w:t xml:space="preserve"> = {ID</w:t>
       </w:r>
       <w:r>
         <w:rPr>
@@ -10950,7 +11135,15 @@
           <w:sz w:val="24"/>
           <w:szCs w:val="24"/>
         </w:rPr>
-        <w:t xml:space="preserve"> são chaves estrangeiras (integridade referencial, FOREIGN KEY) e têm de ter um valor (NOT NULL)</w:t>
+        <w:t xml:space="preserve"> são chaves estrangeiras (integridade referencial, FOREIGN KEY</w:t>
+      </w:r>
+      <w:proofErr w:type="gramStart"/>
+      <w:r>
+        <w:rPr>
+          <w:sz w:val="24"/>
+          <w:szCs w:val="24"/>
+        </w:rPr>
+        <w:t xml:space="preserve">) </w:t>
       </w:r>
       <w:r>
         <w:rPr>
@@ -10959,6 +11152,7 @@
         </w:rPr>
         <w:t>;</w:t>
       </w:r>
+      <w:proofErr w:type="gramEnd"/>
     </w:p>
     <w:p>
       <w:pPr>
@@ -11318,13 +11512,6 @@
           <w:sz w:val="24"/>
           <w:szCs w:val="24"/>
         </w:rPr>
-        <w:t xml:space="preserve"> e tem de ter valor (NOT NULL)</w:t>
-      </w:r>
-      <w:r>
-        <w:rPr>
-          <w:sz w:val="24"/>
-          <w:szCs w:val="24"/>
-        </w:rPr>
         <w:t>;</w:t>
       </w:r>
     </w:p>
@@ -11463,13 +11650,6 @@
           <w:sz w:val="24"/>
           <w:szCs w:val="24"/>
         </w:rPr>
-        <w:t xml:space="preserve"> e têm de ter valor (NOT NULL)</w:t>
-      </w:r>
-      <w:r>
-        <w:rPr>
-          <w:sz w:val="24"/>
-          <w:szCs w:val="24"/>
-        </w:rPr>
         <w:t>;</w:t>
       </w:r>
     </w:p>
@@ -11519,14 +11699,32 @@
           <w:sz w:val="24"/>
           <w:szCs w:val="24"/>
         </w:rPr>
-        <w:t>IDPessoa e IDCliente formam a chave primária composta (PRIMARY KEY (IDPessoa, IDCliente)) e IDPessoa é uma chave estrangeira (integridade referencial, FOREIGN KEY)</w:t>
-      </w:r>
-      <w:r>
-        <w:rPr>
-          <w:sz w:val="24"/>
-          <w:szCs w:val="24"/>
-        </w:rPr>
-        <w:t>, ambas têm de ter um valor (NOT NULL)</w:t>
+        <w:t>IDPessoa e IDCliente formam a chave primária composta (PRIMARY KEY (IDPessoa, IDCliente)) e IDPessoa é uma chave estrangeira (integridade referencial, FOREIGN KEY</w:t>
+      </w:r>
+      <w:r>
+        <w:rPr>
+          <w:sz w:val="24"/>
+          <w:szCs w:val="24"/>
+        </w:rPr>
+        <w:t>);</w:t>
+      </w:r>
+    </w:p>
+    <w:p>
+      <w:pPr>
+        <w:spacing w:after="0"/>
+        <w:ind w:left="705"/>
+        <w:jc w:val="both"/>
+        <w:rPr>
+          <w:sz w:val="24"/>
+          <w:szCs w:val="24"/>
+        </w:rPr>
+      </w:pPr>
+      <w:r>
+        <w:rPr>
+          <w:sz w:val="24"/>
+          <w:szCs w:val="24"/>
+        </w:rPr>
+        <w:t>Número de Cliente tem que, obrigatoriamente, ter um valor (NOT NULL)</w:t>
       </w:r>
       <w:r>
         <w:rPr>
@@ -11546,20 +11744,6 @@
           <w:szCs w:val="24"/>
         </w:rPr>
       </w:pPr>
-      <w:r>
-        <w:rPr>
-          <w:sz w:val="24"/>
-          <w:szCs w:val="24"/>
-        </w:rPr>
-        <w:t>Número de Cliente tem que, obrigatoriamente, ter um valor (NOT NULL)</w:t>
-      </w:r>
-      <w:r>
-        <w:rPr>
-          <w:sz w:val="24"/>
-          <w:szCs w:val="24"/>
-        </w:rPr>
-        <w:t>;</w:t>
-      </w:r>
     </w:p>
     <w:p>
       <w:pPr>
@@ -11754,7 +11938,14 @@
           <w:sz w:val="24"/>
           <w:szCs w:val="24"/>
         </w:rPr>
-        <w:t>Dia da Semana ==</w:t>
+        <w:t>Dia da Semana == "Segunda"</w:t>
+      </w:r>
+      <w:r>
+        <w:rPr>
+          <w:sz w:val="24"/>
+          <w:szCs w:val="24"/>
+        </w:rPr>
+        <w:t>)</w:t>
       </w:r>
       <w:r>
         <w:rPr>
@@ -11767,12 +11958,26 @@
       </w:r>
       <w:r>
         <w:rPr>
+          <w:sz w:val="24"/>
+          <w:szCs w:val="24"/>
+        </w:rPr>
+        <w:t xml:space="preserve">OR </w:t>
+      </w:r>
+      <w:r>
+        <w:rPr>
+          <w:sz w:val="24"/>
+          <w:szCs w:val="24"/>
+        </w:rPr>
+        <w:t>(</w:t>
+      </w:r>
+      <w:r>
+        <w:rPr>
           <w:i/>
           <w:iCs/>
           <w:sz w:val="24"/>
           <w:szCs w:val="24"/>
         </w:rPr>
-        <w:t>"Segunda"</w:t>
+        <w:t>Dia da Semana == "Terca"</w:t>
       </w:r>
       <w:r>
         <w:rPr>
@@ -11780,6 +11985,20 @@
           <w:szCs w:val="24"/>
         </w:rPr>
         <w:t>)</w:t>
+      </w:r>
+      <w:r>
+        <w:rPr>
+          <w:sz w:val="24"/>
+          <w:szCs w:val="24"/>
+        </w:rPr>
+        <w:t xml:space="preserve"> OR </w:t>
+      </w:r>
+      <w:r>
+        <w:rPr>
+          <w:sz w:val="24"/>
+          <w:szCs w:val="24"/>
+        </w:rPr>
+        <w:t>(</w:t>
       </w:r>
       <w:r>
         <w:rPr>
@@ -11788,14 +12007,21 @@
           <w:sz w:val="24"/>
           <w:szCs w:val="24"/>
         </w:rPr>
-        <w:t xml:space="preserve"> </w:t>
-      </w:r>
-      <w:r>
-        <w:rPr>
-          <w:sz w:val="24"/>
-          <w:szCs w:val="24"/>
-        </w:rPr>
-        <w:t xml:space="preserve">OR </w:t>
+        <w:t>Dia da Semana == "Quarta"</w:t>
+      </w:r>
+      <w:r>
+        <w:rPr>
+          <w:sz w:val="24"/>
+          <w:szCs w:val="24"/>
+        </w:rPr>
+        <w:t>)</w:t>
+      </w:r>
+      <w:r>
+        <w:rPr>
+          <w:sz w:val="24"/>
+          <w:szCs w:val="24"/>
+        </w:rPr>
+        <w:t xml:space="preserve"> OR </w:t>
       </w:r>
       <w:r>
         <w:rPr>
@@ -11811,7 +12037,28 @@
           <w:sz w:val="24"/>
           <w:szCs w:val="24"/>
         </w:rPr>
-        <w:t>Dia da Semana ==</w:t>
+        <w:t>Dia da Semana == "Quinta"</w:t>
+      </w:r>
+      <w:r>
+        <w:rPr>
+          <w:sz w:val="24"/>
+          <w:szCs w:val="24"/>
+        </w:rPr>
+        <w:t>)</w:t>
+      </w:r>
+      <w:r>
+        <w:rPr>
+          <w:sz w:val="24"/>
+          <w:szCs w:val="24"/>
+        </w:rPr>
+        <w:t xml:space="preserve"> OR </w:t>
+      </w:r>
+      <w:r>
+        <w:rPr>
+          <w:sz w:val="24"/>
+          <w:szCs w:val="24"/>
+        </w:rPr>
+        <w:t>(</w:t>
       </w:r>
       <w:r>
         <w:rPr>
@@ -11820,7 +12067,28 @@
           <w:sz w:val="24"/>
           <w:szCs w:val="24"/>
         </w:rPr>
-        <w:t xml:space="preserve"> </w:t>
+        <w:t>Dia da Semana == "Sexta"</w:t>
+      </w:r>
+      <w:r>
+        <w:rPr>
+          <w:sz w:val="24"/>
+          <w:szCs w:val="24"/>
+        </w:rPr>
+        <w:t>)</w:t>
+      </w:r>
+      <w:r>
+        <w:rPr>
+          <w:sz w:val="24"/>
+          <w:szCs w:val="24"/>
+        </w:rPr>
+        <w:t xml:space="preserve"> OR </w:t>
+      </w:r>
+      <w:r>
+        <w:rPr>
+          <w:sz w:val="24"/>
+          <w:szCs w:val="24"/>
+        </w:rPr>
+        <w:t>(</w:t>
       </w:r>
       <w:r>
         <w:rPr>
@@ -11829,7 +12097,7 @@
           <w:sz w:val="24"/>
           <w:szCs w:val="24"/>
         </w:rPr>
-        <w:t>"Terca"</w:t>
+        <w:t>Dia da Semana == "Sabado"</w:t>
       </w:r>
       <w:r>
         <w:rPr>
@@ -11859,28 +12127,445 @@
           <w:sz w:val="24"/>
           <w:szCs w:val="24"/>
         </w:rPr>
-        <w:t>Dia da Semana ==</w:t>
-      </w:r>
-      <w:r>
-        <w:rPr>
+        <w:t>Dia da Semana == "Domingo"</w:t>
+      </w:r>
+      <w:r>
+        <w:rPr>
+          <w:sz w:val="24"/>
+          <w:szCs w:val="24"/>
+        </w:rPr>
+        <w:t>)</w:t>
+      </w:r>
+      <w:r>
+        <w:rPr>
+          <w:sz w:val="24"/>
+          <w:szCs w:val="24"/>
+        </w:rPr>
+        <w:t>)</w:t>
+      </w:r>
+      <w:r>
+        <w:rPr>
+          <w:sz w:val="24"/>
+          <w:szCs w:val="24"/>
+        </w:rPr>
+        <w:t>);</w:t>
+      </w:r>
+    </w:p>
+    <w:p>
+      <w:pPr>
+        <w:spacing w:after="0"/>
+        <w:jc w:val="both"/>
+        <w:rPr>
+          <w:sz w:val="24"/>
+          <w:szCs w:val="24"/>
+        </w:rPr>
+      </w:pPr>
+      <w:r>
+        <w:rPr>
+          <w:sz w:val="24"/>
+          <w:szCs w:val="24"/>
+        </w:rPr>
+        <w:tab/>
+      </w:r>
+    </w:p>
+    <w:p>
+      <w:pPr>
+        <w:spacing w:after="0"/>
+        <w:jc w:val="both"/>
+        <w:rPr>
+          <w:b/>
+          <w:bCs/>
+          <w:sz w:val="24"/>
+          <w:szCs w:val="24"/>
+        </w:rPr>
+      </w:pPr>
+      <w:r>
+        <w:rPr>
+          <w:b/>
+          <w:bCs/>
+          <w:sz w:val="24"/>
+          <w:szCs w:val="24"/>
+        </w:rPr>
+        <w:t>Pausa</w:t>
+      </w:r>
+    </w:p>
+    <w:p>
+      <w:pPr>
+        <w:spacing w:after="0"/>
+        <w:ind w:left="705"/>
+        <w:jc w:val="both"/>
+        <w:rPr>
+          <w:sz w:val="24"/>
+          <w:szCs w:val="24"/>
+        </w:rPr>
+      </w:pPr>
+      <w:r>
+        <w:rPr>
+          <w:sz w:val="24"/>
+          <w:szCs w:val="24"/>
+        </w:rPr>
+        <w:t>IDPessoa e IDFuncionário formam a chave primária composta (PRIMARY KEY (IDPessoa, IDFuncionário)) e são uma chave estrangeira (integridade referencial, FOREIGN KEY)</w:t>
+      </w:r>
+      <w:r>
+        <w:rPr>
+          <w:sz w:val="24"/>
+          <w:szCs w:val="24"/>
+        </w:rPr>
+        <w:t>;</w:t>
+      </w:r>
+    </w:p>
+    <w:p>
+      <w:pPr>
+        <w:spacing w:after="0"/>
+        <w:ind w:left="705"/>
+        <w:jc w:val="both"/>
+        <w:rPr>
+          <w:sz w:val="24"/>
+          <w:szCs w:val="24"/>
+        </w:rPr>
+      </w:pPr>
+      <w:r>
+        <w:rPr>
+          <w:sz w:val="24"/>
+          <w:szCs w:val="24"/>
+        </w:rPr>
+        <w:t>IDHorário e IDHorárioFuncionário formam uma chave estrangeira (integridade referencial, FOREIGN KEY)</w:t>
+      </w:r>
+      <w:r>
+        <w:rPr>
+          <w:sz w:val="24"/>
+          <w:szCs w:val="24"/>
+        </w:rPr>
+        <w:t>;</w:t>
+      </w:r>
+    </w:p>
+    <w:p>
+      <w:pPr>
+        <w:spacing w:after="0"/>
+        <w:ind w:left="705"/>
+        <w:jc w:val="both"/>
+        <w:rPr>
+          <w:rFonts w:cstheme="minorHAnsi"/>
+          <w:sz w:val="24"/>
+          <w:szCs w:val="24"/>
+        </w:rPr>
+      </w:pPr>
+      <w:r>
+        <w:rPr>
+          <w:rStyle w:val="nfase"/>
+          <w:rFonts w:cstheme="minorHAnsi"/>
+          <w:i w:val="0"/>
+          <w:iCs w:val="0"/>
+          <w:sz w:val="24"/>
+          <w:szCs w:val="24"/>
+        </w:rPr>
+        <w:t>Hora de Início Da Pausa da Manhã</w:t>
+      </w:r>
+      <w:r>
+        <w:rPr>
+          <w:rStyle w:val="nfase"/>
+          <w:rFonts w:cstheme="minorHAnsi"/>
+          <w:i w:val="0"/>
+          <w:iCs w:val="0"/>
+          <w:sz w:val="24"/>
+          <w:szCs w:val="24"/>
+        </w:rPr>
+        <w:t xml:space="preserve">, </w:t>
+      </w:r>
+      <w:r>
+        <w:rPr>
+          <w:rStyle w:val="nfase"/>
+          <w:rFonts w:cstheme="minorHAnsi"/>
+          <w:i w:val="0"/>
+          <w:iCs w:val="0"/>
+          <w:sz w:val="24"/>
+          <w:szCs w:val="24"/>
+        </w:rPr>
+        <w:t>Hora de</w:t>
+      </w:r>
+      <w:r>
+        <w:rPr>
+          <w:rStyle w:val="nfase"/>
+          <w:rFonts w:cstheme="minorHAnsi"/>
+          <w:i w:val="0"/>
+          <w:iCs w:val="0"/>
+          <w:sz w:val="24"/>
+          <w:szCs w:val="24"/>
+        </w:rPr>
+        <w:t xml:space="preserve"> </w:t>
+      </w:r>
+      <w:r>
+        <w:rPr>
+          <w:rStyle w:val="nfase"/>
+          <w:rFonts w:cstheme="minorHAnsi"/>
+          <w:i w:val="0"/>
+          <w:iCs w:val="0"/>
+          <w:sz w:val="24"/>
+          <w:szCs w:val="24"/>
+        </w:rPr>
+        <w:t>Fim da Pausa da Manhã</w:t>
+      </w:r>
+      <w:r>
+        <w:rPr>
+          <w:rStyle w:val="nfase"/>
+          <w:rFonts w:cstheme="minorHAnsi"/>
+          <w:i w:val="0"/>
+          <w:iCs w:val="0"/>
+          <w:sz w:val="24"/>
+          <w:szCs w:val="24"/>
+        </w:rPr>
+        <w:t xml:space="preserve">, </w:t>
+      </w:r>
+      <w:r>
+        <w:rPr>
+          <w:rStyle w:val="nfase"/>
+          <w:rFonts w:cstheme="minorHAnsi"/>
+          <w:i w:val="0"/>
+          <w:iCs w:val="0"/>
+          <w:sz w:val="24"/>
+          <w:szCs w:val="24"/>
+        </w:rPr>
+        <w:t>Hora de Início de Almoço</w:t>
+      </w:r>
+      <w:r>
+        <w:rPr>
+          <w:rStyle w:val="nfase"/>
+          <w:rFonts w:cstheme="minorHAnsi"/>
+          <w:i w:val="0"/>
+          <w:iCs w:val="0"/>
+          <w:sz w:val="24"/>
+          <w:szCs w:val="24"/>
+        </w:rPr>
+        <w:t xml:space="preserve">, </w:t>
+      </w:r>
+      <w:r>
+        <w:rPr>
+          <w:rStyle w:val="nfase"/>
+          <w:rFonts w:cstheme="minorHAnsi"/>
+          <w:i w:val="0"/>
+          <w:iCs w:val="0"/>
+          <w:sz w:val="24"/>
+          <w:szCs w:val="24"/>
+        </w:rPr>
+        <w:t>Hora de Fim de Almoço</w:t>
+      </w:r>
+      <w:r>
+        <w:rPr>
+          <w:rStyle w:val="nfase"/>
+          <w:rFonts w:cstheme="minorHAnsi"/>
+          <w:i w:val="0"/>
+          <w:iCs w:val="0"/>
+          <w:sz w:val="24"/>
+          <w:szCs w:val="24"/>
+        </w:rPr>
+        <w:t xml:space="preserve">, </w:t>
+      </w:r>
+      <w:r>
+        <w:rPr>
+          <w:rStyle w:val="nfase"/>
+          <w:rFonts w:cstheme="minorHAnsi"/>
+          <w:i w:val="0"/>
+          <w:iCs w:val="0"/>
+          <w:sz w:val="24"/>
+          <w:szCs w:val="24"/>
+        </w:rPr>
+        <w:t>Hora de Início da Pausa da Tarde</w:t>
+      </w:r>
+      <w:r>
+        <w:rPr>
+          <w:rStyle w:val="nfase"/>
+          <w:rFonts w:cstheme="minorHAnsi"/>
+          <w:i w:val="0"/>
+          <w:iCs w:val="0"/>
+          <w:sz w:val="24"/>
+          <w:szCs w:val="24"/>
+        </w:rPr>
+        <w:t xml:space="preserve"> e </w:t>
+      </w:r>
+      <w:r>
+        <w:rPr>
+          <w:rStyle w:val="nfase"/>
+          <w:rFonts w:cstheme="minorHAnsi"/>
+          <w:i w:val="0"/>
+          <w:iCs w:val="0"/>
+          <w:sz w:val="24"/>
+          <w:szCs w:val="24"/>
+        </w:rPr>
+        <w:t>Hora de Fim da Pausa de Tarde</w:t>
+      </w:r>
+      <w:r>
+        <w:rPr>
+          <w:rStyle w:val="nfase"/>
+          <w:rFonts w:cstheme="minorHAnsi"/>
+          <w:i w:val="0"/>
+          <w:iCs w:val="0"/>
+          <w:sz w:val="24"/>
+          <w:szCs w:val="24"/>
+        </w:rPr>
+        <w:t xml:space="preserve"> são datas</w:t>
+      </w:r>
+      <w:r>
+        <w:rPr>
+          <w:rStyle w:val="nfase"/>
+          <w:rFonts w:cstheme="minorHAnsi"/>
+          <w:i w:val="0"/>
+          <w:iCs w:val="0"/>
+          <w:sz w:val="24"/>
+          <w:szCs w:val="24"/>
+        </w:rPr>
+        <w:t>, tendo sempre valores (NOT NULL). Além disso, é verificado se a</w:t>
+      </w:r>
+      <w:r>
+        <w:rPr>
+          <w:rStyle w:val="nfase"/>
+          <w:rFonts w:cstheme="minorHAnsi"/>
+          <w:i w:val="0"/>
+          <w:iCs w:val="0"/>
+          <w:sz w:val="24"/>
+          <w:szCs w:val="24"/>
+        </w:rPr>
+        <w:t xml:space="preserve"> hora de inicio de cada pausa </w:t>
+      </w:r>
+      <w:r>
+        <w:rPr>
+          <w:rStyle w:val="nfase"/>
+          <w:rFonts w:cstheme="minorHAnsi"/>
+          <w:i w:val="0"/>
+          <w:iCs w:val="0"/>
+          <w:sz w:val="24"/>
+          <w:szCs w:val="24"/>
+        </w:rPr>
+        <w:t xml:space="preserve">é </w:t>
+      </w:r>
+      <w:r>
+        <w:rPr>
+          <w:rStyle w:val="nfase"/>
+          <w:rFonts w:cstheme="minorHAnsi"/>
+          <w:i w:val="0"/>
+          <w:iCs w:val="0"/>
+          <w:sz w:val="24"/>
+          <w:szCs w:val="24"/>
+        </w:rPr>
+        <w:t>menor do que a hora de fim</w:t>
+      </w:r>
+      <w:r>
+        <w:rPr>
+          <w:rStyle w:val="nfase"/>
+          <w:rFonts w:cstheme="minorHAnsi"/>
+          <w:i w:val="0"/>
+          <w:iCs w:val="0"/>
+          <w:sz w:val="24"/>
+          <w:szCs w:val="24"/>
+        </w:rPr>
+        <w:t>, e se a</w:t>
+      </w:r>
+      <w:r>
+        <w:rPr>
+          <w:rStyle w:val="nfase"/>
+          <w:rFonts w:cstheme="minorHAnsi"/>
+          <w:i w:val="0"/>
+          <w:iCs w:val="0"/>
+          <w:sz w:val="24"/>
+          <w:szCs w:val="24"/>
+        </w:rPr>
+        <w:t xml:space="preserve"> hora de início da pausa </w:t>
+      </w:r>
+      <w:r>
+        <w:rPr>
+          <w:rStyle w:val="nfase"/>
+          <w:rFonts w:cstheme="minorHAnsi"/>
+          <w:i w:val="0"/>
+          <w:iCs w:val="0"/>
+          <w:sz w:val="24"/>
+          <w:szCs w:val="24"/>
+        </w:rPr>
+        <w:t>é</w:t>
+      </w:r>
+      <w:r>
+        <w:rPr>
+          <w:rStyle w:val="nfase"/>
+          <w:rFonts w:cstheme="minorHAnsi"/>
+          <w:i w:val="0"/>
+          <w:iCs w:val="0"/>
+          <w:sz w:val="24"/>
+          <w:szCs w:val="24"/>
+        </w:rPr>
+        <w:t xml:space="preserve"> superior à hora de fim da pausa anterior, se esta existir</w:t>
+      </w:r>
+      <w:r>
+        <w:rPr>
+          <w:rStyle w:val="nfase"/>
+          <w:rFonts w:cstheme="minorHAnsi"/>
+          <w:i w:val="0"/>
+          <w:iCs w:val="0"/>
+          <w:sz w:val="24"/>
+          <w:szCs w:val="24"/>
+        </w:rPr>
+        <w:t xml:space="preserve"> (CHECK </w:t>
+      </w:r>
+      <w:r>
+        <w:rPr>
+          <w:rFonts w:cstheme="minorHAnsi"/>
+          <w:sz w:val="24"/>
+          <w:szCs w:val="24"/>
+        </w:rPr>
+        <w:t>(</w:t>
+      </w:r>
+      <w:r>
+        <w:rPr>
+          <w:rFonts w:cstheme="minorHAnsi"/>
+          <w:sz w:val="24"/>
+          <w:szCs w:val="24"/>
+        </w:rPr>
+        <w:t>(</w:t>
+      </w:r>
+      <w:r>
+        <w:rPr>
+          <w:rFonts w:cstheme="minorHAnsi"/>
           <w:i/>
           <w:iCs/>
           <w:sz w:val="24"/>
           <w:szCs w:val="24"/>
         </w:rPr>
-        <w:t xml:space="preserve"> </w:t>
-      </w:r>
-      <w:r>
-        <w:rPr>
+        <w:t>Hora Inicial da Pausa da Manhã &lt; Hora Final da Pausa da Manhã</w:t>
+      </w:r>
+      <w:r>
+        <w:rPr>
+          <w:rFonts w:cstheme="minorHAnsi"/>
+          <w:sz w:val="24"/>
+          <w:szCs w:val="24"/>
+        </w:rPr>
+        <w:t>)</w:t>
+      </w:r>
+      <w:r>
+        <w:rPr>
+          <w:rFonts w:cstheme="minorHAnsi"/>
+          <w:sz w:val="24"/>
+          <w:szCs w:val="24"/>
+        </w:rPr>
+        <w:t xml:space="preserve"> AND </w:t>
+      </w:r>
+      <w:r>
+        <w:rPr>
+          <w:rFonts w:cstheme="minorHAnsi"/>
+          <w:sz w:val="24"/>
+          <w:szCs w:val="24"/>
+        </w:rPr>
+        <w:t>(</w:t>
+      </w:r>
+      <w:r>
+        <w:rPr>
+          <w:rFonts w:cstheme="minorHAnsi"/>
           <w:i/>
           <w:iCs/>
           <w:sz w:val="24"/>
           <w:szCs w:val="24"/>
         </w:rPr>
-        <w:t>"Quarta"</w:t>
-      </w:r>
-      <w:r>
-        <w:rPr>
+        <w:t>Hora Final da Pausa da Manhã &lt; Hora Inicial da Pausa  de Almoço</w:t>
+      </w:r>
+      <w:r>
+        <w:rPr>
+          <w:rFonts w:cstheme="minorHAnsi"/>
           <w:sz w:val="24"/>
           <w:szCs w:val="24"/>
         </w:rPr>
@@ -11888,13 +12573,15 @@
       </w:r>
       <w:r>
         <w:rPr>
-          <w:sz w:val="24"/>
-          <w:szCs w:val="24"/>
-        </w:rPr>
-        <w:t xml:space="preserve"> OR </w:t>
-      </w:r>
-      <w:r>
-        <w:rPr>
+          <w:rFonts w:cstheme="minorHAnsi"/>
+          <w:sz w:val="24"/>
+          <w:szCs w:val="24"/>
+        </w:rPr>
+        <w:t xml:space="preserve"> AND </w:t>
+      </w:r>
+      <w:r>
+        <w:rPr>
+          <w:rFonts w:cstheme="minorHAnsi"/>
           <w:sz w:val="24"/>
           <w:szCs w:val="24"/>
         </w:rPr>
@@ -11902,33 +12589,85 @@
       </w:r>
       <w:r>
         <w:rPr>
+          <w:rFonts w:cstheme="minorHAnsi"/>
           <w:i/>
           <w:iCs/>
           <w:sz w:val="24"/>
           <w:szCs w:val="24"/>
         </w:rPr>
-        <w:t>Dia da Semana ==</w:t>
-      </w:r>
-      <w:r>
-        <w:rPr>
+        <w:t>Hora Inicial da Pausa de Almoço &lt; Hora Final da Pausa de Almoço</w:t>
+      </w:r>
+      <w:r>
+        <w:rPr>
+          <w:rFonts w:cstheme="minorHAnsi"/>
+          <w:sz w:val="24"/>
+          <w:szCs w:val="24"/>
+        </w:rPr>
+        <w:t>)</w:t>
+      </w:r>
+      <w:r>
+        <w:rPr>
+          <w:rFonts w:cstheme="minorHAnsi"/>
+          <w:sz w:val="24"/>
+          <w:szCs w:val="24"/>
+        </w:rPr>
+        <w:t xml:space="preserve"> AND </w:t>
+      </w:r>
+      <w:r>
+        <w:rPr>
+          <w:rFonts w:cstheme="minorHAnsi"/>
+          <w:sz w:val="24"/>
+          <w:szCs w:val="24"/>
+        </w:rPr>
+        <w:t>(</w:t>
+      </w:r>
+      <w:r>
+        <w:rPr>
+          <w:rFonts w:cstheme="minorHAnsi"/>
           <w:i/>
           <w:iCs/>
           <w:sz w:val="24"/>
           <w:szCs w:val="24"/>
         </w:rPr>
-        <w:t xml:space="preserve"> </w:t>
-      </w:r>
-      <w:r>
-        <w:rPr>
+        <w:t>Hora Final da Pausa de Almoço &lt; Hora Inicial da Pausa de Tarde</w:t>
+      </w:r>
+      <w:r>
+        <w:rPr>
+          <w:rFonts w:cstheme="minorHAnsi"/>
+          <w:sz w:val="24"/>
+          <w:szCs w:val="24"/>
+        </w:rPr>
+        <w:t>)</w:t>
+      </w:r>
+      <w:r>
+        <w:rPr>
+          <w:rFonts w:cstheme="minorHAnsi"/>
+          <w:sz w:val="24"/>
+          <w:szCs w:val="24"/>
+        </w:rPr>
+        <w:t xml:space="preserve"> AND </w:t>
+      </w:r>
+      <w:r>
+        <w:rPr>
+          <w:rFonts w:cstheme="minorHAnsi"/>
+          <w:sz w:val="24"/>
+          <w:szCs w:val="24"/>
+        </w:rPr>
+        <w:t>(</w:t>
+      </w:r>
+      <w:r>
+        <w:rPr>
+          <w:rFonts w:cstheme="minorHAnsi"/>
           <w:i/>
           <w:iCs/>
           <w:sz w:val="24"/>
           <w:szCs w:val="24"/>
         </w:rPr>
-        <w:t>"Quinta"</w:t>
-      </w:r>
-      <w:r>
-        <w:rPr>
+        <w:t>Hora Inicial da Pausa da Tarde  &lt; Hora Final da Pausa de Tarde</w:t>
+      </w:r>
+      <w:r>
+        <w:rPr>
+          <w:rFonts w:cstheme="minorHAnsi"/>
           <w:sz w:val="24"/>
           <w:szCs w:val="24"/>
         </w:rPr>
@@ -11936,29 +12675,144 @@
       </w:r>
       <w:r>
         <w:rPr>
-          <w:sz w:val="24"/>
-          <w:szCs w:val="24"/>
-        </w:rPr>
-        <w:t xml:space="preserve"> OR </w:t>
-      </w:r>
-      <w:r>
-        <w:rPr>
-          <w:sz w:val="24"/>
-          <w:szCs w:val="24"/>
-        </w:rPr>
-        <w:t>(</w:t>
-      </w:r>
-      <w:r>
-        <w:rPr>
+          <w:rFonts w:cstheme="minorHAnsi"/>
+          <w:sz w:val="24"/>
+          <w:szCs w:val="24"/>
+        </w:rPr>
+        <w:t>)</w:t>
+      </w:r>
+      <w:r>
+        <w:rPr>
+          <w:rFonts w:cstheme="minorHAnsi"/>
+          <w:sz w:val="24"/>
+          <w:szCs w:val="24"/>
+        </w:rPr>
+        <w:t>)</w:t>
+      </w:r>
+      <w:r>
+        <w:rPr>
+          <w:rFonts w:cstheme="minorHAnsi"/>
+          <w:sz w:val="24"/>
+          <w:szCs w:val="24"/>
+        </w:rPr>
+        <w:t>;</w:t>
+      </w:r>
+    </w:p>
+    <w:p>
+      <w:pPr>
+        <w:spacing w:after="0"/>
+        <w:jc w:val="both"/>
+        <w:rPr>
+          <w:rFonts w:cstheme="minorHAnsi"/>
+          <w:sz w:val="24"/>
+          <w:szCs w:val="24"/>
+        </w:rPr>
+      </w:pPr>
+    </w:p>
+    <w:p>
+      <w:pPr>
+        <w:spacing w:after="0"/>
+        <w:jc w:val="both"/>
+        <w:rPr>
+          <w:rFonts w:cstheme="minorHAnsi"/>
+          <w:b/>
+          <w:bCs/>
+          <w:sz w:val="24"/>
+          <w:szCs w:val="24"/>
+        </w:rPr>
+      </w:pPr>
+      <w:r>
+        <w:rPr>
+          <w:rFonts w:cstheme="minorHAnsi"/>
+          <w:b/>
+          <w:bCs/>
+          <w:sz w:val="24"/>
+          <w:szCs w:val="24"/>
+        </w:rPr>
+        <w:t>Caixa</w:t>
+      </w:r>
+    </w:p>
+    <w:p>
+      <w:pPr>
+        <w:spacing w:after="0"/>
+        <w:jc w:val="both"/>
+        <w:rPr>
+          <w:rFonts w:cstheme="minorHAnsi"/>
+          <w:sz w:val="24"/>
+          <w:szCs w:val="24"/>
+        </w:rPr>
+      </w:pPr>
+      <w:r>
+        <w:rPr>
+          <w:rFonts w:cstheme="minorHAnsi"/>
+          <w:b/>
+          <w:bCs/>
+          <w:sz w:val="24"/>
+          <w:szCs w:val="24"/>
+        </w:rPr>
+        <w:tab/>
+      </w:r>
+      <w:r>
+        <w:rPr>
+          <w:rFonts w:cstheme="minorHAnsi"/>
+          <w:sz w:val="24"/>
+          <w:szCs w:val="24"/>
+        </w:rPr>
+        <w:t>IDCaixa é a chave primária (PRIMARY KEY);</w:t>
+      </w:r>
+    </w:p>
+    <w:p>
+      <w:pPr>
+        <w:spacing w:after="0"/>
+        <w:jc w:val="both"/>
+        <w:rPr>
+          <w:rFonts w:cstheme="minorHAnsi"/>
+          <w:sz w:val="24"/>
+          <w:szCs w:val="24"/>
+        </w:rPr>
+      </w:pPr>
+      <w:r>
+        <w:rPr>
+          <w:rFonts w:cstheme="minorHAnsi"/>
+          <w:sz w:val="24"/>
+          <w:szCs w:val="24"/>
+        </w:rPr>
+        <w:tab/>
+        <w:t>Número tem de ter, obrigatoriamente, um valor (NOT NULL);</w:t>
+      </w:r>
+    </w:p>
+    <w:p>
+      <w:pPr>
+        <w:spacing w:after="0"/>
+        <w:ind w:left="708"/>
+        <w:jc w:val="both"/>
+        <w:rPr>
+          <w:rFonts w:cstheme="minorHAnsi"/>
+          <w:sz w:val="24"/>
+          <w:szCs w:val="24"/>
+        </w:rPr>
+      </w:pPr>
+      <w:r>
+        <w:rPr>
+          <w:rFonts w:cstheme="minorHAnsi"/>
+          <w:sz w:val="24"/>
+          <w:szCs w:val="24"/>
+        </w:rPr>
+        <w:t xml:space="preserve">Aberta é um booleano que tem por definição o valor </w:t>
+      </w:r>
+      <w:r>
+        <w:rPr>
+          <w:rFonts w:cstheme="minorHAnsi"/>
           <w:i/>
           <w:iCs/>
           <w:sz w:val="24"/>
           <w:szCs w:val="24"/>
         </w:rPr>
-        <w:t>Dia da Semana ==</w:t>
-      </w:r>
-      <w:r>
-        <w:rPr>
+        <w:t>false</w:t>
+      </w:r>
+      <w:r>
+        <w:rPr>
+          <w:rFonts w:cstheme="minorHAnsi"/>
           <w:i/>
           <w:iCs/>
           <w:sz w:val="24"/>
@@ -11968,51 +12822,559 @@
       </w:r>
       <w:r>
         <w:rPr>
+          <w:rFonts w:cstheme="minorHAnsi"/>
+          <w:sz w:val="24"/>
+          <w:szCs w:val="24"/>
+        </w:rPr>
+        <w:t>(DEFAULT) e tem de ter sempre um valor (NOT NULL);</w:t>
+      </w:r>
+    </w:p>
+    <w:p>
+      <w:pPr>
+        <w:spacing w:after="0"/>
+        <w:ind w:left="708"/>
+        <w:jc w:val="both"/>
+        <w:rPr>
+          <w:rFonts w:cstheme="minorHAnsi"/>
+          <w:sz w:val="24"/>
+          <w:szCs w:val="24"/>
+        </w:rPr>
+      </w:pPr>
+      <w:r>
+        <w:rPr>
+          <w:rFonts w:cstheme="minorHAnsi"/>
+          <w:sz w:val="24"/>
+          <w:szCs w:val="24"/>
+        </w:rPr>
+        <w:t>IDSupermercado é uma chave estrangeira (</w:t>
+      </w:r>
+      <w:r>
+        <w:rPr>
+          <w:rFonts w:cstheme="minorHAnsi"/>
+          <w:sz w:val="24"/>
+          <w:szCs w:val="24"/>
+        </w:rPr>
+        <w:t>integridade referencial, FOREIGN KEY);</w:t>
+      </w:r>
+    </w:p>
+    <w:p>
+      <w:pPr>
+        <w:spacing w:after="0"/>
+        <w:ind w:left="708"/>
+        <w:jc w:val="both"/>
+        <w:rPr>
+          <w:rFonts w:cstheme="minorHAnsi"/>
+          <w:sz w:val="24"/>
+          <w:szCs w:val="24"/>
+        </w:rPr>
+      </w:pPr>
+    </w:p>
+    <w:p>
+      <w:pPr>
+        <w:spacing w:after="0"/>
+        <w:jc w:val="both"/>
+        <w:rPr>
+          <w:rFonts w:cstheme="minorHAnsi"/>
+          <w:b/>
+          <w:bCs/>
+          <w:sz w:val="24"/>
+          <w:szCs w:val="24"/>
+        </w:rPr>
+      </w:pPr>
+      <w:r>
+        <w:rPr>
+          <w:rFonts w:cstheme="minorHAnsi"/>
+          <w:b/>
+          <w:bCs/>
+          <w:sz w:val="24"/>
+          <w:szCs w:val="24"/>
+        </w:rPr>
+        <w:t xml:space="preserve">Automática </w:t>
+      </w:r>
+    </w:p>
+    <w:p>
+      <w:pPr>
+        <w:spacing w:after="0"/>
+        <w:ind w:left="705"/>
+        <w:jc w:val="both"/>
+        <w:rPr>
+          <w:rFonts w:cstheme="minorHAnsi"/>
+          <w:sz w:val="24"/>
+          <w:szCs w:val="24"/>
+        </w:rPr>
+      </w:pPr>
+      <w:r>
+        <w:rPr>
+          <w:rFonts w:cstheme="minorHAnsi"/>
+          <w:sz w:val="24"/>
+          <w:szCs w:val="24"/>
+        </w:rPr>
+        <w:t>IDCaixa é a chave primária (PRIMARY KEY) e também é uma chave estrangeira (integridade referencial, FOREIGN KEY);</w:t>
+      </w:r>
+    </w:p>
+    <w:p>
+      <w:pPr>
+        <w:spacing w:after="0"/>
+        <w:jc w:val="both"/>
+        <w:rPr>
+          <w:rFonts w:cstheme="minorHAnsi"/>
+          <w:b/>
+          <w:bCs/>
+          <w:sz w:val="24"/>
+          <w:szCs w:val="24"/>
+        </w:rPr>
+      </w:pPr>
+      <w:r>
+        <w:rPr>
+          <w:rFonts w:cstheme="minorHAnsi"/>
+          <w:b/>
+          <w:bCs/>
+          <w:sz w:val="24"/>
+          <w:szCs w:val="24"/>
+        </w:rPr>
+        <w:lastRenderedPageBreak/>
+        <w:t>Manual</w:t>
+      </w:r>
+    </w:p>
+    <w:p>
+      <w:pPr>
+        <w:spacing w:after="0"/>
+        <w:ind w:left="705"/>
+        <w:jc w:val="both"/>
+        <w:rPr>
+          <w:rFonts w:cstheme="minorHAnsi"/>
+          <w:sz w:val="24"/>
+          <w:szCs w:val="24"/>
+        </w:rPr>
+      </w:pPr>
+      <w:r>
+        <w:rPr>
+          <w:rFonts w:cstheme="minorHAnsi"/>
+          <w:sz w:val="24"/>
+          <w:szCs w:val="24"/>
+        </w:rPr>
+        <w:t>IDCaixa, IDPessoa e IDFuncionário formam a chave primária composta (PRIMARY KEY (IDCaixa, IDPessoa, IDFuncionário)) e além disso (IDPessoa, IDFuncionário) é uma chave estrangeira (integridade referencial, FOREIGN KEY);</w:t>
+      </w:r>
+    </w:p>
+    <w:p>
+      <w:pPr>
+        <w:spacing w:after="0"/>
+        <w:jc w:val="both"/>
+        <w:rPr>
+          <w:rFonts w:cstheme="minorHAnsi"/>
+          <w:sz w:val="24"/>
+          <w:szCs w:val="24"/>
+        </w:rPr>
+      </w:pPr>
+    </w:p>
+    <w:p>
+      <w:pPr>
+        <w:spacing w:after="0"/>
+        <w:jc w:val="both"/>
+        <w:rPr>
+          <w:rFonts w:cstheme="minorHAnsi"/>
+          <w:b/>
+          <w:bCs/>
+          <w:sz w:val="24"/>
+          <w:szCs w:val="24"/>
+        </w:rPr>
+      </w:pPr>
+      <w:r>
+        <w:rPr>
+          <w:rFonts w:cstheme="minorHAnsi"/>
+          <w:b/>
+          <w:bCs/>
+          <w:sz w:val="24"/>
+          <w:szCs w:val="24"/>
+        </w:rPr>
+        <w:t>Secção</w:t>
+      </w:r>
+    </w:p>
+    <w:p>
+      <w:pPr>
+        <w:spacing w:after="0"/>
+        <w:jc w:val="both"/>
+        <w:rPr>
+          <w:rFonts w:cstheme="minorHAnsi"/>
+          <w:sz w:val="24"/>
+          <w:szCs w:val="24"/>
+        </w:rPr>
+      </w:pPr>
+      <w:r>
+        <w:rPr>
+          <w:rFonts w:cstheme="minorHAnsi"/>
+          <w:b/>
+          <w:bCs/>
+          <w:sz w:val="24"/>
+          <w:szCs w:val="24"/>
+        </w:rPr>
+        <w:tab/>
+      </w:r>
+      <w:r>
+        <w:rPr>
+          <w:rFonts w:cstheme="minorHAnsi"/>
+          <w:sz w:val="24"/>
+          <w:szCs w:val="24"/>
+        </w:rPr>
+        <w:t>IDSecção é a chave primária (PRIMARY KEY);</w:t>
+      </w:r>
+    </w:p>
+    <w:p>
+      <w:pPr>
+        <w:spacing w:after="0"/>
+        <w:jc w:val="both"/>
+        <w:rPr>
+          <w:rFonts w:cstheme="minorHAnsi"/>
+          <w:sz w:val="24"/>
+          <w:szCs w:val="24"/>
+        </w:rPr>
+      </w:pPr>
+      <w:r>
+        <w:rPr>
+          <w:rFonts w:cstheme="minorHAnsi"/>
+          <w:sz w:val="24"/>
+          <w:szCs w:val="24"/>
+        </w:rPr>
+        <w:tab/>
+        <w:t>Nome tem de ter, obrigatoriamente, um valor (NOT NULL);</w:t>
+      </w:r>
+    </w:p>
+    <w:p>
+      <w:pPr>
+        <w:spacing w:after="0"/>
+        <w:ind w:left="708"/>
+        <w:jc w:val="both"/>
+        <w:rPr>
+          <w:rFonts w:cstheme="minorHAnsi"/>
+          <w:sz w:val="24"/>
+          <w:szCs w:val="24"/>
+        </w:rPr>
+      </w:pPr>
+      <w:r>
+        <w:rPr>
+          <w:rFonts w:cstheme="minorHAnsi"/>
+          <w:sz w:val="24"/>
+          <w:szCs w:val="24"/>
+        </w:rPr>
+        <w:t>(IDPessoa, IDFuncionário) e IDSupermercado são chaves estrangeiras (integridade referencial, FOREIGN KEY);</w:t>
+      </w:r>
+    </w:p>
+    <w:p>
+      <w:pPr>
+        <w:spacing w:after="0"/>
+        <w:jc w:val="both"/>
+        <w:rPr>
+          <w:rFonts w:cstheme="minorHAnsi"/>
+          <w:sz w:val="24"/>
+          <w:szCs w:val="24"/>
+        </w:rPr>
+      </w:pPr>
+    </w:p>
+    <w:p>
+      <w:pPr>
+        <w:spacing w:after="0"/>
+        <w:jc w:val="both"/>
+        <w:rPr>
+          <w:rFonts w:cstheme="minorHAnsi"/>
+          <w:b/>
+          <w:bCs/>
+          <w:sz w:val="24"/>
+          <w:szCs w:val="24"/>
+        </w:rPr>
+      </w:pPr>
+      <w:r>
+        <w:rPr>
+          <w:rFonts w:cstheme="minorHAnsi"/>
+          <w:b/>
+          <w:bCs/>
+          <w:sz w:val="24"/>
+          <w:szCs w:val="24"/>
+        </w:rPr>
+        <w:t>Compra</w:t>
+      </w:r>
+    </w:p>
+    <w:p>
+      <w:pPr>
+        <w:spacing w:after="0"/>
+        <w:jc w:val="both"/>
+        <w:rPr>
+          <w:rFonts w:cstheme="minorHAnsi"/>
+          <w:sz w:val="24"/>
+          <w:szCs w:val="24"/>
+        </w:rPr>
+      </w:pPr>
+      <w:r>
+        <w:rPr>
+          <w:rFonts w:cstheme="minorHAnsi"/>
+          <w:b/>
+          <w:bCs/>
+          <w:sz w:val="24"/>
+          <w:szCs w:val="24"/>
+        </w:rPr>
+        <w:tab/>
+      </w:r>
+      <w:r>
+        <w:rPr>
+          <w:rFonts w:cstheme="minorHAnsi"/>
+          <w:sz w:val="24"/>
+          <w:szCs w:val="24"/>
+        </w:rPr>
+        <w:t>IDCompra é a chave primária (PRIMARY KEY)</w:t>
+      </w:r>
+    </w:p>
+    <w:p>
+      <w:pPr>
+        <w:spacing w:after="0"/>
+        <w:jc w:val="both"/>
+        <w:rPr>
+          <w:rFonts w:cstheme="minorHAnsi"/>
+          <w:sz w:val="24"/>
+          <w:szCs w:val="24"/>
+        </w:rPr>
+      </w:pPr>
+      <w:r>
+        <w:rPr>
+          <w:rFonts w:cstheme="minorHAnsi"/>
+          <w:sz w:val="24"/>
+          <w:szCs w:val="24"/>
+        </w:rPr>
+        <w:tab/>
+        <w:t>Dia e Hora são datas e têm de ter, obrigatoriamente, um valor (NOT NULL);</w:t>
+      </w:r>
+    </w:p>
+    <w:p>
+      <w:pPr>
+        <w:spacing w:after="0"/>
+        <w:ind w:left="708"/>
+        <w:jc w:val="both"/>
+        <w:rPr>
+          <w:rFonts w:cstheme="minorHAnsi"/>
+          <w:sz w:val="24"/>
+          <w:szCs w:val="24"/>
+        </w:rPr>
+      </w:pPr>
+      <w:r>
+        <w:rPr>
+          <w:rFonts w:cstheme="minorHAnsi"/>
+          <w:sz w:val="24"/>
+          <w:szCs w:val="24"/>
+        </w:rPr>
+        <w:t>(IDPessoa, IDCliente) e IDCaixa são chaves estrangeiras (integridade referencial, FOREIGN KEY)</w:t>
+      </w:r>
+    </w:p>
+    <w:p>
+      <w:pPr>
+        <w:spacing w:after="0"/>
+        <w:jc w:val="both"/>
+        <w:rPr>
+          <w:rFonts w:cstheme="minorHAnsi"/>
+          <w:sz w:val="24"/>
+          <w:szCs w:val="24"/>
+        </w:rPr>
+      </w:pPr>
+    </w:p>
+    <w:p>
+      <w:pPr>
+        <w:spacing w:after="0"/>
+        <w:jc w:val="both"/>
+        <w:rPr>
+          <w:rFonts w:cstheme="minorHAnsi"/>
+          <w:b/>
+          <w:bCs/>
+          <w:sz w:val="24"/>
+          <w:szCs w:val="24"/>
+        </w:rPr>
+      </w:pPr>
+      <w:r>
+        <w:rPr>
+          <w:rFonts w:cstheme="minorHAnsi"/>
+          <w:b/>
+          <w:bCs/>
+          <w:sz w:val="24"/>
+          <w:szCs w:val="24"/>
+        </w:rPr>
+        <w:t>Produto</w:t>
+      </w:r>
+    </w:p>
+    <w:p>
+      <w:pPr>
+        <w:spacing w:after="0"/>
+        <w:jc w:val="both"/>
+        <w:rPr>
+          <w:rFonts w:cstheme="minorHAnsi"/>
+          <w:sz w:val="24"/>
+          <w:szCs w:val="24"/>
+        </w:rPr>
+      </w:pPr>
+      <w:r>
+        <w:rPr>
+          <w:rFonts w:cstheme="minorHAnsi"/>
+          <w:b/>
+          <w:bCs/>
+          <w:sz w:val="24"/>
+          <w:szCs w:val="24"/>
+        </w:rPr>
+        <w:tab/>
+      </w:r>
+      <w:r>
+        <w:rPr>
+          <w:rFonts w:cstheme="minorHAnsi"/>
+          <w:sz w:val="24"/>
+          <w:szCs w:val="24"/>
+        </w:rPr>
+        <w:t>IDProduto é a chave primária (PRIMARY KEY);</w:t>
+      </w:r>
+    </w:p>
+    <w:p>
+      <w:pPr>
+        <w:spacing w:after="0"/>
+        <w:ind w:left="708"/>
+        <w:jc w:val="both"/>
+        <w:rPr>
+          <w:rFonts w:cstheme="minorHAnsi"/>
+          <w:sz w:val="24"/>
+          <w:szCs w:val="24"/>
+        </w:rPr>
+      </w:pPr>
+      <w:r>
+        <w:rPr>
+          <w:rFonts w:cstheme="minorHAnsi"/>
+          <w:sz w:val="24"/>
+          <w:szCs w:val="24"/>
+        </w:rPr>
+        <w:t xml:space="preserve">Nome, Preço e Quantidade Disponível têm de ter, obrigatoriamente, um valor (NOT NULL). Além disso, a Quantidade Disponível tem de ser superior ou igual a </w:t>
+      </w:r>
+      <w:r>
+        <w:rPr>
+          <w:rFonts w:cstheme="minorHAnsi"/>
           <w:i/>
           <w:iCs/>
           <w:sz w:val="24"/>
           <w:szCs w:val="24"/>
         </w:rPr>
-        <w:t>"Sexta"</w:t>
-      </w:r>
-      <w:r>
-        <w:rPr>
-          <w:sz w:val="24"/>
-          <w:szCs w:val="24"/>
-        </w:rPr>
-        <w:t>)</w:t>
-      </w:r>
-      <w:r>
-        <w:rPr>
-          <w:sz w:val="24"/>
-          <w:szCs w:val="24"/>
-        </w:rPr>
-        <w:t xml:space="preserve"> OR </w:t>
-      </w:r>
-      <w:r>
-        <w:rPr>
-          <w:sz w:val="24"/>
-          <w:szCs w:val="24"/>
-        </w:rPr>
-        <w:t>(</w:t>
-      </w:r>
-      <w:r>
-        <w:rPr>
+        <w:t>0</w:t>
+      </w:r>
+      <w:r>
+        <w:rPr>
+          <w:rFonts w:cstheme="minorHAnsi"/>
           <w:i/>
           <w:iCs/>
           <w:sz w:val="24"/>
           <w:szCs w:val="24"/>
         </w:rPr>
-        <w:t>Dia da Semana ==</w:t>
-      </w:r>
-      <w:r>
-        <w:rPr>
+        <w:t xml:space="preserve"> </w:t>
+      </w:r>
+      <w:r>
+        <w:rPr>
+          <w:rFonts w:cstheme="minorHAnsi"/>
+          <w:sz w:val="24"/>
+          <w:szCs w:val="24"/>
+        </w:rPr>
+        <w:t>(CHECK (</w:t>
+      </w:r>
+      <w:r>
+        <w:rPr>
+          <w:rFonts w:cstheme="minorHAnsi"/>
           <w:i/>
           <w:iCs/>
           <w:sz w:val="24"/>
           <w:szCs w:val="24"/>
         </w:rPr>
-        <w:t xml:space="preserve"> </w:t>
+        <w:t>Quantidade Disponível &gt;= 0</w:t>
+      </w:r>
+      <w:r>
+        <w:rPr>
+          <w:rFonts w:cstheme="minorHAnsi"/>
+          <w:sz w:val="24"/>
+          <w:szCs w:val="24"/>
+        </w:rPr>
+        <w:t>));</w:t>
+      </w:r>
+    </w:p>
+    <w:p>
+      <w:pPr>
+        <w:spacing w:after="0"/>
+        <w:ind w:left="708"/>
+        <w:jc w:val="both"/>
+        <w:rPr>
+          <w:sz w:val="24"/>
+          <w:szCs w:val="24"/>
+        </w:rPr>
+      </w:pPr>
+      <w:r>
+        <w:rPr>
+          <w:sz w:val="24"/>
+          <w:szCs w:val="24"/>
+        </w:rPr>
+        <w:t>IDSecção é uma chave estrangeira (integridade referencial, FOREIGN KEY);</w:t>
+      </w:r>
+    </w:p>
+    <w:p>
+      <w:pPr>
+        <w:spacing w:after="0"/>
+        <w:jc w:val="both"/>
+        <w:rPr>
+          <w:sz w:val="24"/>
+          <w:szCs w:val="24"/>
+        </w:rPr>
+      </w:pPr>
+    </w:p>
+    <w:p>
+      <w:pPr>
+        <w:spacing w:after="0"/>
+        <w:jc w:val="both"/>
+        <w:rPr>
+          <w:b/>
+          <w:bCs/>
+          <w:sz w:val="24"/>
+          <w:szCs w:val="24"/>
+        </w:rPr>
+      </w:pPr>
+      <w:r>
+        <w:rPr>
+          <w:b/>
+          <w:bCs/>
+          <w:sz w:val="24"/>
+          <w:szCs w:val="24"/>
+        </w:rPr>
+        <w:t>Quantidade</w:t>
+      </w:r>
+    </w:p>
+    <w:p>
+      <w:pPr>
+        <w:spacing w:after="0"/>
+        <w:ind w:left="705"/>
+        <w:jc w:val="both"/>
+        <w:rPr>
+          <w:sz w:val="24"/>
+          <w:szCs w:val="24"/>
+        </w:rPr>
+      </w:pPr>
+      <w:r>
+        <w:rPr>
+          <w:sz w:val="24"/>
+          <w:szCs w:val="24"/>
+        </w:rPr>
+        <w:t>IDProduto e IDCompra formam a chave primária composta (PRIMARY KEY (IDProduto, IDCompra)) e são chaves estrangeiras (integridade referencial, FOREIGN KEY);</w:t>
+      </w:r>
+    </w:p>
+    <w:p>
+      <w:pPr>
+        <w:spacing w:after="0"/>
+        <w:ind w:left="705"/>
+        <w:jc w:val="both"/>
+        <w:rPr>
+          <w:sz w:val="24"/>
+          <w:szCs w:val="24"/>
+        </w:rPr>
+      </w:pPr>
+      <w:r>
+        <w:rPr>
+          <w:sz w:val="24"/>
+          <w:szCs w:val="24"/>
+        </w:rPr>
+        <w:tab/>
+        <w:t xml:space="preserve">Quantidade tem de ter, obrigatoriamente, um valor (NOT NULL) e este tem de ser superior a </w:t>
       </w:r>
       <w:r>
         <w:rPr>
@@ -12021,28 +13383,7 @@
           <w:sz w:val="24"/>
           <w:szCs w:val="24"/>
         </w:rPr>
-        <w:t>"Sabado"</w:t>
-      </w:r>
-      <w:r>
-        <w:rPr>
-          <w:sz w:val="24"/>
-          <w:szCs w:val="24"/>
-        </w:rPr>
-        <w:t>)</w:t>
-      </w:r>
-      <w:r>
-        <w:rPr>
-          <w:sz w:val="24"/>
-          <w:szCs w:val="24"/>
-        </w:rPr>
-        <w:t xml:space="preserve"> OR </w:t>
-      </w:r>
-      <w:r>
-        <w:rPr>
-          <w:sz w:val="24"/>
-          <w:szCs w:val="24"/>
-        </w:rPr>
-        <w:t>(</w:t>
+        <w:t>0</w:t>
       </w:r>
       <w:r>
         <w:rPr>
@@ -12051,7 +13392,14 @@
           <w:sz w:val="24"/>
           <w:szCs w:val="24"/>
         </w:rPr>
-        <w:t>Dia da Semana ==</w:t>
+        <w:t xml:space="preserve"> </w:t>
+      </w:r>
+      <w:r>
+        <w:rPr>
+          <w:sz w:val="24"/>
+          <w:szCs w:val="24"/>
+        </w:rPr>
+        <w:t>(CHECK (</w:t>
       </w:r>
       <w:r>
         <w:rPr>
@@ -12060,7 +13408,167 @@
           <w:sz w:val="24"/>
           <w:szCs w:val="24"/>
         </w:rPr>
-        <w:t xml:space="preserve"> </w:t>
+        <w:t>Quantidade &gt; 0</w:t>
+      </w:r>
+      <w:r>
+        <w:rPr>
+          <w:sz w:val="24"/>
+          <w:szCs w:val="24"/>
+        </w:rPr>
+        <w:t>));</w:t>
+      </w:r>
+    </w:p>
+    <w:p>
+      <w:pPr>
+        <w:spacing w:after="0"/>
+        <w:jc w:val="both"/>
+        <w:rPr>
+          <w:sz w:val="24"/>
+          <w:szCs w:val="24"/>
+        </w:rPr>
+      </w:pPr>
+    </w:p>
+    <w:p>
+      <w:pPr>
+        <w:spacing w:after="0"/>
+        <w:jc w:val="both"/>
+        <w:rPr>
+          <w:b/>
+          <w:bCs/>
+          <w:sz w:val="24"/>
+          <w:szCs w:val="24"/>
+        </w:rPr>
+      </w:pPr>
+      <w:r>
+        <w:rPr>
+          <w:b/>
+          <w:bCs/>
+          <w:sz w:val="24"/>
+          <w:szCs w:val="24"/>
+        </w:rPr>
+        <w:t>Responsável</w:t>
+      </w:r>
+    </w:p>
+    <w:p>
+      <w:pPr>
+        <w:spacing w:after="0"/>
+        <w:ind w:left="705"/>
+        <w:jc w:val="both"/>
+        <w:rPr>
+          <w:sz w:val="24"/>
+          <w:szCs w:val="24"/>
+        </w:rPr>
+      </w:pPr>
+      <w:r>
+        <w:rPr>
+          <w:sz w:val="24"/>
+          <w:szCs w:val="24"/>
+        </w:rPr>
+        <w:t>IDCaixa, IDPessoa e IDFuncionário formam a chave primária composta (PRIMARY KEY (IDCaixa, IDPessoa, IDFuncionário))</w:t>
+      </w:r>
+      <w:r>
+        <w:rPr>
+          <w:sz w:val="24"/>
+          <w:szCs w:val="24"/>
+        </w:rPr>
+        <w:t xml:space="preserve">. Além disso, </w:t>
+      </w:r>
+      <w:r>
+        <w:rPr>
+          <w:sz w:val="24"/>
+          <w:szCs w:val="24"/>
+        </w:rPr>
+        <w:t xml:space="preserve">(IDPessoa, IDFuncionário) </w:t>
+      </w:r>
+      <w:r>
+        <w:rPr>
+          <w:sz w:val="24"/>
+          <w:szCs w:val="24"/>
+        </w:rPr>
+        <w:t>e IDCaixa são chaves primárias (integridade referencial, FOREIGN KEY);</w:t>
+      </w:r>
+    </w:p>
+    <w:p>
+      <w:pPr>
+        <w:spacing w:after="0"/>
+        <w:jc w:val="both"/>
+        <w:rPr>
+          <w:sz w:val="24"/>
+          <w:szCs w:val="24"/>
+        </w:rPr>
+      </w:pPr>
+    </w:p>
+    <w:p>
+      <w:pPr>
+        <w:spacing w:after="0"/>
+        <w:jc w:val="both"/>
+        <w:rPr>
+          <w:b/>
+          <w:bCs/>
+          <w:sz w:val="24"/>
+          <w:szCs w:val="24"/>
+        </w:rPr>
+      </w:pPr>
+      <w:r>
+        <w:rPr>
+          <w:b/>
+          <w:bCs/>
+          <w:sz w:val="24"/>
+          <w:szCs w:val="24"/>
+        </w:rPr>
+        <w:t>Trabalha</w:t>
+      </w:r>
+    </w:p>
+    <w:p>
+      <w:pPr>
+        <w:spacing w:after="0"/>
+        <w:ind w:left="705"/>
+        <w:jc w:val="both"/>
+        <w:rPr>
+          <w:sz w:val="24"/>
+          <w:szCs w:val="24"/>
+        </w:rPr>
+      </w:pPr>
+      <w:r>
+        <w:rPr>
+          <w:sz w:val="24"/>
+          <w:szCs w:val="24"/>
+        </w:rPr>
+        <w:t xml:space="preserve">IDPessoa, IDFuncionário e IDSecção formam a chave primária composta </w:t>
+      </w:r>
+      <w:r>
+        <w:rPr>
+          <w:sz w:val="24"/>
+          <w:szCs w:val="24"/>
+        </w:rPr>
+        <w:t>(PRIMARY KEY (IDPessoa, IDFuncionário, IDSecção)). Além disso, (IDPessoa, IDFuncionário) e IDSecção são chaves primárias (integridade referencial, FOREIGN KEY);</w:t>
+      </w:r>
+    </w:p>
+    <w:p>
+      <w:pPr>
+        <w:spacing w:after="0"/>
+        <w:jc w:val="both"/>
+        <w:rPr>
+          <w:sz w:val="24"/>
+          <w:szCs w:val="24"/>
+        </w:rPr>
+      </w:pPr>
+    </w:p>
+    <w:p>
+      <w:pPr>
+        <w:spacing w:after="0"/>
+        <w:jc w:val="both"/>
+        <w:rPr>
+          <w:sz w:val="24"/>
+          <w:szCs w:val="24"/>
+        </w:rPr>
+      </w:pPr>
+      <w:r>
+        <w:rPr>
+          <w:sz w:val="24"/>
+          <w:szCs w:val="24"/>
+        </w:rPr>
+        <w:t xml:space="preserve">Foram adotados métodos de </w:t>
       </w:r>
       <w:r>
         <w:rPr>
@@ -12069,2362 +13577,104 @@
           <w:sz w:val="24"/>
           <w:szCs w:val="24"/>
         </w:rPr>
-        <w:t>"Domingo"</w:t>
-      </w:r>
-      <w:r>
-        <w:rPr>
-          <w:sz w:val="24"/>
-          <w:szCs w:val="24"/>
-        </w:rPr>
-        <w:t>)</w:t>
-      </w:r>
-      <w:r>
-        <w:rPr>
-          <w:sz w:val="24"/>
-          <w:szCs w:val="24"/>
-        </w:rPr>
-        <w:t>)</w:t>
-      </w:r>
-      <w:r>
-        <w:rPr>
-          <w:sz w:val="24"/>
-          <w:szCs w:val="24"/>
-        </w:rPr>
-        <w:t>);</w:t>
-      </w:r>
-    </w:p>
-    <w:p>
-      <w:pPr>
-        <w:spacing w:after="0"/>
-        <w:jc w:val="both"/>
-        <w:rPr>
-          <w:sz w:val="24"/>
-          <w:szCs w:val="24"/>
-        </w:rPr>
-      </w:pPr>
-      <w:r>
-        <w:rPr>
-          <w:sz w:val="24"/>
-          <w:szCs w:val="24"/>
-        </w:rPr>
-        <w:tab/>
-      </w:r>
-    </w:p>
-    <w:p>
-      <w:pPr>
-        <w:spacing w:after="0"/>
-        <w:jc w:val="both"/>
-        <w:rPr>
-          <w:b/>
-          <w:bCs/>
-          <w:sz w:val="24"/>
-          <w:szCs w:val="24"/>
-        </w:rPr>
-      </w:pPr>
-      <w:r>
-        <w:rPr>
-          <w:b/>
-          <w:bCs/>
-          <w:sz w:val="24"/>
-          <w:szCs w:val="24"/>
-        </w:rPr>
-        <w:t>Pausa</w:t>
-      </w:r>
-    </w:p>
-    <w:p>
-      <w:pPr>
-        <w:spacing w:after="0"/>
-        <w:ind w:left="705"/>
-        <w:jc w:val="both"/>
-        <w:rPr>
-          <w:sz w:val="24"/>
-          <w:szCs w:val="24"/>
-        </w:rPr>
-      </w:pPr>
-      <w:r>
-        <w:rPr>
-          <w:sz w:val="24"/>
-          <w:szCs w:val="24"/>
-        </w:rPr>
-        <w:t>IDPessoa e IDFuncionário formam a chave primária composta (PRIMARY KEY (IDPessoa, IDFuncionário)) e são uma chave estrangeira (integridade referencial, FOREIGN KEY)</w:t>
-      </w:r>
-      <w:r>
-        <w:rPr>
-          <w:sz w:val="24"/>
-          <w:szCs w:val="24"/>
-        </w:rPr>
-        <w:t>;</w:t>
-      </w:r>
-    </w:p>
-    <w:p>
-      <w:pPr>
-        <w:spacing w:after="0"/>
-        <w:ind w:left="705"/>
-        <w:jc w:val="both"/>
-        <w:rPr>
-          <w:sz w:val="24"/>
-          <w:szCs w:val="24"/>
-        </w:rPr>
-      </w:pPr>
-      <w:r>
-        <w:rPr>
-          <w:sz w:val="24"/>
-          <w:szCs w:val="24"/>
-        </w:rPr>
-        <w:t>IDHorário e IDHorárioFuncionário formam uma chave estrangeira (integridade referencial, FOREIGN KEY)</w:t>
-      </w:r>
-      <w:r>
-        <w:rPr>
-          <w:sz w:val="24"/>
-          <w:szCs w:val="24"/>
-        </w:rPr>
-        <w:t>;</w:t>
-      </w:r>
-    </w:p>
-    <w:p>
-      <w:pPr>
-        <w:spacing w:after="0"/>
-        <w:ind w:left="705"/>
-        <w:jc w:val="both"/>
-        <w:rPr>
-          <w:rFonts w:cstheme="minorHAnsi"/>
-          <w:sz w:val="24"/>
-          <w:szCs w:val="24"/>
-        </w:rPr>
-      </w:pPr>
-      <w:r>
-        <w:rPr>
-          <w:rStyle w:val="nfase"/>
-          <w:rFonts w:cstheme="minorHAnsi"/>
-          <w:i w:val="0"/>
-          <w:iCs w:val="0"/>
-          <w:sz w:val="24"/>
-          <w:szCs w:val="24"/>
-        </w:rPr>
-        <w:t>Hora de Início Da Pausa da Manhã</w:t>
-      </w:r>
-      <w:r>
-        <w:rPr>
-          <w:rStyle w:val="nfase"/>
-          <w:rFonts w:cstheme="minorHAnsi"/>
-          <w:i w:val="0"/>
-          <w:iCs w:val="0"/>
-          <w:sz w:val="24"/>
-          <w:szCs w:val="24"/>
-        </w:rPr>
-        <w:t xml:space="preserve">, </w:t>
-      </w:r>
-      <w:r>
-        <w:rPr>
-          <w:rStyle w:val="nfase"/>
-          <w:rFonts w:cstheme="minorHAnsi"/>
-          <w:i w:val="0"/>
-          <w:iCs w:val="0"/>
-          <w:sz w:val="24"/>
-          <w:szCs w:val="24"/>
-        </w:rPr>
-        <w:t>Hora de</w:t>
-      </w:r>
-      <w:r>
-        <w:rPr>
-          <w:rStyle w:val="nfase"/>
-          <w:rFonts w:cstheme="minorHAnsi"/>
-          <w:i w:val="0"/>
-          <w:iCs w:val="0"/>
-          <w:sz w:val="24"/>
-          <w:szCs w:val="24"/>
-        </w:rPr>
-        <w:t xml:space="preserve"> </w:t>
-      </w:r>
-      <w:r>
-        <w:rPr>
-          <w:rStyle w:val="nfase"/>
-          <w:rFonts w:cstheme="minorHAnsi"/>
-          <w:i w:val="0"/>
-          <w:iCs w:val="0"/>
-          <w:sz w:val="24"/>
-          <w:szCs w:val="24"/>
-        </w:rPr>
-        <w:t>Fim da Pausa da Manhã</w:t>
-      </w:r>
-      <w:r>
-        <w:rPr>
-          <w:rStyle w:val="nfase"/>
-          <w:rFonts w:cstheme="minorHAnsi"/>
-          <w:i w:val="0"/>
-          <w:iCs w:val="0"/>
-          <w:sz w:val="24"/>
-          <w:szCs w:val="24"/>
-        </w:rPr>
-        <w:t xml:space="preserve">, </w:t>
-      </w:r>
-      <w:r>
-        <w:rPr>
-          <w:rStyle w:val="nfase"/>
-          <w:rFonts w:cstheme="minorHAnsi"/>
-          <w:i w:val="0"/>
-          <w:iCs w:val="0"/>
-          <w:sz w:val="24"/>
-          <w:szCs w:val="24"/>
-        </w:rPr>
-        <w:t>Hora de Início de Almoço</w:t>
-      </w:r>
-      <w:r>
-        <w:rPr>
-          <w:rStyle w:val="nfase"/>
-          <w:rFonts w:cstheme="minorHAnsi"/>
-          <w:i w:val="0"/>
-          <w:iCs w:val="0"/>
-          <w:sz w:val="24"/>
-          <w:szCs w:val="24"/>
-        </w:rPr>
-        <w:t xml:space="preserve">, </w:t>
-      </w:r>
-      <w:r>
-        <w:rPr>
-          <w:rStyle w:val="nfase"/>
-          <w:rFonts w:cstheme="minorHAnsi"/>
-          <w:i w:val="0"/>
-          <w:iCs w:val="0"/>
-          <w:sz w:val="24"/>
-          <w:szCs w:val="24"/>
-        </w:rPr>
-        <w:t>Hora de Fim de Almoço</w:t>
-      </w:r>
-      <w:r>
-        <w:rPr>
-          <w:rStyle w:val="nfase"/>
-          <w:rFonts w:cstheme="minorHAnsi"/>
-          <w:i w:val="0"/>
-          <w:iCs w:val="0"/>
-          <w:sz w:val="24"/>
-          <w:szCs w:val="24"/>
-        </w:rPr>
-        <w:t xml:space="preserve">, </w:t>
-      </w:r>
-      <w:r>
-        <w:rPr>
-          <w:rStyle w:val="nfase"/>
-          <w:rFonts w:cstheme="minorHAnsi"/>
-          <w:i w:val="0"/>
-          <w:iCs w:val="0"/>
-          <w:sz w:val="24"/>
-          <w:szCs w:val="24"/>
-        </w:rPr>
-        <w:t>Hora de Início da Pausa da Tarde</w:t>
-      </w:r>
-      <w:r>
-        <w:rPr>
-          <w:rStyle w:val="nfase"/>
-          <w:rFonts w:cstheme="minorHAnsi"/>
-          <w:i w:val="0"/>
-          <w:iCs w:val="0"/>
-          <w:sz w:val="24"/>
-          <w:szCs w:val="24"/>
-        </w:rPr>
-        <w:t xml:space="preserve"> e</w:t>
-      </w:r>
-      <w:r>
-        <w:rPr>
-          <w:rStyle w:val="nfase"/>
-          <w:rFonts w:cstheme="minorHAnsi"/>
-          <w:i w:val="0"/>
-          <w:iCs w:val="0"/>
-          <w:sz w:val="24"/>
-          <w:szCs w:val="24"/>
-        </w:rPr>
-        <w:t xml:space="preserve"> </w:t>
-      </w:r>
-      <w:r>
-        <w:rPr>
-          <w:rStyle w:val="nfase"/>
-          <w:rFonts w:cstheme="minorHAnsi"/>
-          <w:i w:val="0"/>
-          <w:iCs w:val="0"/>
-          <w:sz w:val="24"/>
-          <w:szCs w:val="24"/>
-        </w:rPr>
-        <w:t>Hora de Fim da Pausa de Tarde</w:t>
-      </w:r>
-      <w:r>
-        <w:rPr>
-          <w:rStyle w:val="nfase"/>
-          <w:rFonts w:cstheme="minorHAnsi"/>
-          <w:i w:val="0"/>
-          <w:iCs w:val="0"/>
-          <w:sz w:val="24"/>
-          <w:szCs w:val="24"/>
-        </w:rPr>
-        <w:t xml:space="preserve"> são datas</w:t>
-      </w:r>
-      <w:r>
-        <w:rPr>
-          <w:rStyle w:val="nfase"/>
-          <w:rFonts w:cstheme="minorHAnsi"/>
-          <w:i w:val="0"/>
-          <w:iCs w:val="0"/>
-          <w:sz w:val="24"/>
-          <w:szCs w:val="24"/>
-        </w:rPr>
-        <w:t>, tendo sempre valores (NOT NULL). Além disso, é verificado se a</w:t>
-      </w:r>
-      <w:r>
-        <w:rPr>
-          <w:rStyle w:val="nfase"/>
-          <w:rFonts w:cstheme="minorHAnsi"/>
-          <w:i w:val="0"/>
-          <w:iCs w:val="0"/>
-          <w:sz w:val="24"/>
-          <w:szCs w:val="24"/>
-        </w:rPr>
-        <w:t xml:space="preserve"> hora de inicio de cada pausa </w:t>
-      </w:r>
-      <w:r>
-        <w:rPr>
-          <w:rStyle w:val="nfase"/>
-          <w:rFonts w:cstheme="minorHAnsi"/>
-          <w:i w:val="0"/>
-          <w:iCs w:val="0"/>
-          <w:sz w:val="24"/>
-          <w:szCs w:val="24"/>
-        </w:rPr>
-        <w:t xml:space="preserve">é </w:t>
-      </w:r>
-      <w:r>
-        <w:rPr>
-          <w:rStyle w:val="nfase"/>
-          <w:rFonts w:cstheme="minorHAnsi"/>
-          <w:i w:val="0"/>
-          <w:iCs w:val="0"/>
-          <w:sz w:val="24"/>
-          <w:szCs w:val="24"/>
-        </w:rPr>
-        <w:t>menor do que a hora de fim</w:t>
-      </w:r>
-      <w:r>
-        <w:rPr>
-          <w:rStyle w:val="nfase"/>
-          <w:rFonts w:cstheme="minorHAnsi"/>
-          <w:i w:val="0"/>
-          <w:iCs w:val="0"/>
-          <w:sz w:val="24"/>
-          <w:szCs w:val="24"/>
-        </w:rPr>
-        <w:t>, e se a</w:t>
-      </w:r>
-      <w:r>
-        <w:rPr>
-          <w:rStyle w:val="nfase"/>
-          <w:rFonts w:cstheme="minorHAnsi"/>
-          <w:i w:val="0"/>
-          <w:iCs w:val="0"/>
-          <w:sz w:val="24"/>
-          <w:szCs w:val="24"/>
-        </w:rPr>
-        <w:t xml:space="preserve"> hora de início da pausa </w:t>
-      </w:r>
-      <w:r>
-        <w:rPr>
-          <w:rStyle w:val="nfase"/>
-          <w:rFonts w:cstheme="minorHAnsi"/>
-          <w:i w:val="0"/>
-          <w:iCs w:val="0"/>
-          <w:sz w:val="24"/>
-          <w:szCs w:val="24"/>
-        </w:rPr>
-        <w:t>é</w:t>
-      </w:r>
-      <w:r>
-        <w:rPr>
-          <w:rStyle w:val="nfase"/>
-          <w:rFonts w:cstheme="minorHAnsi"/>
-          <w:i w:val="0"/>
-          <w:iCs w:val="0"/>
-          <w:sz w:val="24"/>
-          <w:szCs w:val="24"/>
-        </w:rPr>
-        <w:t xml:space="preserve"> superior à hora de fim da pausa anterior, se esta existir</w:t>
-      </w:r>
-      <w:r>
-        <w:rPr>
-          <w:rStyle w:val="nfase"/>
-          <w:rFonts w:cstheme="minorHAnsi"/>
-          <w:i w:val="0"/>
-          <w:iCs w:val="0"/>
-          <w:sz w:val="24"/>
-          <w:szCs w:val="24"/>
-        </w:rPr>
-        <w:t xml:space="preserve"> (CHECK </w:t>
-      </w:r>
-      <w:r>
-        <w:rPr>
-          <w:rFonts w:cstheme="minorHAnsi"/>
-          <w:sz w:val="24"/>
-          <w:szCs w:val="24"/>
-        </w:rPr>
-        <w:t>(</w:t>
-      </w:r>
-      <w:r>
-        <w:rPr>
-          <w:rFonts w:cstheme="minorHAnsi"/>
-          <w:sz w:val="24"/>
-          <w:szCs w:val="24"/>
-        </w:rPr>
-        <w:t>(</w:t>
-      </w:r>
-      <w:r>
-        <w:rPr>
-          <w:rFonts w:cstheme="minorHAnsi"/>
+        <w:t>CASCADE</w:t>
+      </w:r>
+      <w:r>
+        <w:rPr>
+          <w:sz w:val="24"/>
+          <w:szCs w:val="24"/>
+        </w:rPr>
+        <w:t xml:space="preserve"> e </w:t>
+      </w:r>
+      <w:r>
+        <w:rPr>
           <w:i/>
           <w:iCs/>
           <w:sz w:val="24"/>
           <w:szCs w:val="24"/>
         </w:rPr>
-        <w:t>Hora I</w:t>
-      </w:r>
-      <w:r>
-        <w:rPr>
-          <w:rFonts w:cstheme="minorHAnsi"/>
-          <w:i/>
-          <w:iCs/>
-          <w:sz w:val="24"/>
-          <w:szCs w:val="24"/>
-        </w:rPr>
-        <w:t>nicial</w:t>
-      </w:r>
-      <w:r>
-        <w:rPr>
-          <w:rFonts w:cstheme="minorHAnsi"/>
-          <w:i/>
-          <w:iCs/>
-          <w:sz w:val="24"/>
-          <w:szCs w:val="24"/>
-        </w:rPr>
-        <w:t xml:space="preserve"> da P</w:t>
-      </w:r>
-      <w:r>
-        <w:rPr>
-          <w:rFonts w:cstheme="minorHAnsi"/>
-          <w:i/>
-          <w:iCs/>
-          <w:sz w:val="24"/>
-          <w:szCs w:val="24"/>
-        </w:rPr>
-        <w:t>ausa</w:t>
-      </w:r>
-      <w:r>
-        <w:rPr>
-          <w:rFonts w:cstheme="minorHAnsi"/>
-          <w:i/>
-          <w:iCs/>
-          <w:sz w:val="24"/>
-          <w:szCs w:val="24"/>
-        </w:rPr>
-        <w:t xml:space="preserve"> da M</w:t>
-      </w:r>
-      <w:r>
-        <w:rPr>
-          <w:rFonts w:cstheme="minorHAnsi"/>
-          <w:i/>
-          <w:iCs/>
-          <w:sz w:val="24"/>
-          <w:szCs w:val="24"/>
-        </w:rPr>
-        <w:t>anh</w:t>
-      </w:r>
-      <w:r>
-        <w:rPr>
-          <w:rFonts w:cstheme="minorHAnsi"/>
-          <w:i/>
-          <w:iCs/>
-          <w:sz w:val="24"/>
-          <w:szCs w:val="24"/>
-        </w:rPr>
-        <w:t>ã</w:t>
-      </w:r>
-      <w:r>
-        <w:rPr>
-          <w:rFonts w:cstheme="minorHAnsi"/>
-          <w:i/>
-          <w:iCs/>
-          <w:sz w:val="24"/>
-          <w:szCs w:val="24"/>
-        </w:rPr>
-        <w:t xml:space="preserve"> &lt;</w:t>
-      </w:r>
-      <w:r>
-        <w:rPr>
-          <w:rFonts w:cstheme="minorHAnsi"/>
-          <w:i/>
-          <w:iCs/>
-          <w:sz w:val="24"/>
-          <w:szCs w:val="24"/>
-        </w:rPr>
-        <w:t xml:space="preserve"> H</w:t>
-      </w:r>
-      <w:r>
-        <w:rPr>
-          <w:rFonts w:cstheme="minorHAnsi"/>
-          <w:i/>
-          <w:iCs/>
-          <w:sz w:val="24"/>
-          <w:szCs w:val="24"/>
-        </w:rPr>
-        <w:t>ora</w:t>
-      </w:r>
-      <w:r>
-        <w:rPr>
-          <w:rFonts w:cstheme="minorHAnsi"/>
-          <w:i/>
-          <w:iCs/>
-          <w:sz w:val="24"/>
-          <w:szCs w:val="24"/>
-        </w:rPr>
-        <w:t xml:space="preserve"> F</w:t>
-      </w:r>
-      <w:r>
-        <w:rPr>
-          <w:rFonts w:cstheme="minorHAnsi"/>
-          <w:i/>
-          <w:iCs/>
-          <w:sz w:val="24"/>
-          <w:szCs w:val="24"/>
-        </w:rPr>
-        <w:t>inal</w:t>
-      </w:r>
-      <w:r>
-        <w:rPr>
-          <w:rFonts w:cstheme="minorHAnsi"/>
-          <w:i/>
-          <w:iCs/>
-          <w:sz w:val="24"/>
-          <w:szCs w:val="24"/>
-        </w:rPr>
-        <w:t xml:space="preserve"> da P</w:t>
-      </w:r>
-      <w:r>
-        <w:rPr>
-          <w:rFonts w:cstheme="minorHAnsi"/>
-          <w:i/>
-          <w:iCs/>
-          <w:sz w:val="24"/>
-          <w:szCs w:val="24"/>
-        </w:rPr>
-        <w:t>ausa</w:t>
-      </w:r>
-      <w:r>
-        <w:rPr>
-          <w:rFonts w:cstheme="minorHAnsi"/>
-          <w:i/>
-          <w:iCs/>
-          <w:sz w:val="24"/>
-          <w:szCs w:val="24"/>
-        </w:rPr>
-        <w:t xml:space="preserve"> da M</w:t>
-      </w:r>
-      <w:r>
-        <w:rPr>
-          <w:rFonts w:cstheme="minorHAnsi"/>
-          <w:i/>
-          <w:iCs/>
-          <w:sz w:val="24"/>
-          <w:szCs w:val="24"/>
-        </w:rPr>
-        <w:t>anh</w:t>
-      </w:r>
-      <w:r>
-        <w:rPr>
-          <w:rFonts w:cstheme="minorHAnsi"/>
-          <w:i/>
-          <w:iCs/>
-          <w:sz w:val="24"/>
-          <w:szCs w:val="24"/>
-        </w:rPr>
-        <w:t>ã</w:t>
-      </w:r>
-      <w:r>
-        <w:rPr>
-          <w:rFonts w:cstheme="minorHAnsi"/>
-          <w:sz w:val="24"/>
-          <w:szCs w:val="24"/>
-        </w:rPr>
-        <w:t>)</w:t>
-      </w:r>
-      <w:r>
-        <w:rPr>
-          <w:rFonts w:cstheme="minorHAnsi"/>
-          <w:sz w:val="24"/>
-          <w:szCs w:val="24"/>
-        </w:rPr>
-        <w:t xml:space="preserve"> AND </w:t>
-      </w:r>
-      <w:r>
-        <w:rPr>
-          <w:rFonts w:cstheme="minorHAnsi"/>
-          <w:sz w:val="24"/>
-          <w:szCs w:val="24"/>
-        </w:rPr>
-        <w:t>(</w:t>
-      </w:r>
-      <w:r>
-        <w:rPr>
-          <w:rFonts w:cstheme="minorHAnsi"/>
-          <w:i/>
-          <w:iCs/>
-          <w:sz w:val="24"/>
-          <w:szCs w:val="24"/>
-        </w:rPr>
-        <w:t>H</w:t>
-      </w:r>
-      <w:r>
-        <w:rPr>
-          <w:rFonts w:cstheme="minorHAnsi"/>
-          <w:i/>
-          <w:iCs/>
-          <w:sz w:val="24"/>
-          <w:szCs w:val="24"/>
-        </w:rPr>
-        <w:t>ora</w:t>
-      </w:r>
-      <w:r>
-        <w:rPr>
-          <w:rFonts w:cstheme="minorHAnsi"/>
-          <w:i/>
-          <w:iCs/>
-          <w:sz w:val="24"/>
-          <w:szCs w:val="24"/>
-        </w:rPr>
-        <w:t xml:space="preserve"> F</w:t>
-      </w:r>
-      <w:r>
-        <w:rPr>
-          <w:rFonts w:cstheme="minorHAnsi"/>
-          <w:i/>
-          <w:iCs/>
-          <w:sz w:val="24"/>
-          <w:szCs w:val="24"/>
-        </w:rPr>
-        <w:t>inal</w:t>
-      </w:r>
-      <w:r>
-        <w:rPr>
-          <w:rFonts w:cstheme="minorHAnsi"/>
-          <w:i/>
-          <w:iCs/>
-          <w:sz w:val="24"/>
-          <w:szCs w:val="24"/>
-        </w:rPr>
-        <w:t xml:space="preserve"> da P</w:t>
-      </w:r>
-      <w:r>
-        <w:rPr>
-          <w:rFonts w:cstheme="minorHAnsi"/>
-          <w:i/>
-          <w:iCs/>
-          <w:sz w:val="24"/>
-          <w:szCs w:val="24"/>
-        </w:rPr>
-        <w:t>ausa</w:t>
-      </w:r>
-      <w:r>
-        <w:rPr>
-          <w:rFonts w:cstheme="minorHAnsi"/>
-          <w:i/>
-          <w:iCs/>
-          <w:sz w:val="24"/>
-          <w:szCs w:val="24"/>
-        </w:rPr>
-        <w:t xml:space="preserve"> da M</w:t>
-      </w:r>
-      <w:r>
-        <w:rPr>
-          <w:rFonts w:cstheme="minorHAnsi"/>
-          <w:i/>
-          <w:iCs/>
-          <w:sz w:val="24"/>
-          <w:szCs w:val="24"/>
-        </w:rPr>
-        <w:t>anh</w:t>
-      </w:r>
-      <w:r>
-        <w:rPr>
-          <w:rFonts w:cstheme="minorHAnsi"/>
-          <w:i/>
-          <w:iCs/>
-          <w:sz w:val="24"/>
-          <w:szCs w:val="24"/>
-        </w:rPr>
-        <w:t xml:space="preserve">ã </w:t>
-      </w:r>
-      <w:r>
-        <w:rPr>
-          <w:rFonts w:cstheme="minorHAnsi"/>
-          <w:i/>
-          <w:iCs/>
-          <w:sz w:val="24"/>
-          <w:szCs w:val="24"/>
-        </w:rPr>
-        <w:t>&lt;</w:t>
-      </w:r>
-      <w:r>
-        <w:rPr>
-          <w:rFonts w:cstheme="minorHAnsi"/>
-          <w:i/>
-          <w:iCs/>
-          <w:sz w:val="24"/>
-          <w:szCs w:val="24"/>
-        </w:rPr>
-        <w:t xml:space="preserve"> H</w:t>
-      </w:r>
-      <w:r>
-        <w:rPr>
-          <w:rFonts w:cstheme="minorHAnsi"/>
-          <w:i/>
-          <w:iCs/>
-          <w:sz w:val="24"/>
-          <w:szCs w:val="24"/>
-        </w:rPr>
-        <w:t>ora</w:t>
-      </w:r>
-      <w:r>
-        <w:rPr>
-          <w:rFonts w:cstheme="minorHAnsi"/>
-          <w:i/>
-          <w:iCs/>
-          <w:sz w:val="24"/>
-          <w:szCs w:val="24"/>
-        </w:rPr>
-        <w:t xml:space="preserve"> I</w:t>
-      </w:r>
-      <w:r>
-        <w:rPr>
-          <w:rFonts w:cstheme="minorHAnsi"/>
-          <w:i/>
-          <w:iCs/>
-          <w:sz w:val="24"/>
-          <w:szCs w:val="24"/>
-        </w:rPr>
-        <w:t>nicial</w:t>
-      </w:r>
-      <w:r>
-        <w:rPr>
-          <w:rFonts w:cstheme="minorHAnsi"/>
-          <w:i/>
-          <w:iCs/>
-          <w:sz w:val="24"/>
-          <w:szCs w:val="24"/>
-        </w:rPr>
-        <w:t xml:space="preserve"> da P</w:t>
-      </w:r>
-      <w:r>
-        <w:rPr>
-          <w:rFonts w:cstheme="minorHAnsi"/>
-          <w:i/>
-          <w:iCs/>
-          <w:sz w:val="24"/>
-          <w:szCs w:val="24"/>
-        </w:rPr>
-        <w:t>ausa</w:t>
-      </w:r>
-      <w:r>
-        <w:rPr>
-          <w:rFonts w:cstheme="minorHAnsi"/>
-          <w:i/>
-          <w:iCs/>
-          <w:sz w:val="24"/>
-          <w:szCs w:val="24"/>
-        </w:rPr>
-        <w:t xml:space="preserve">  de A</w:t>
-      </w:r>
-      <w:r>
-        <w:rPr>
-          <w:rFonts w:cstheme="minorHAnsi"/>
-          <w:i/>
-          <w:iCs/>
-          <w:sz w:val="24"/>
-          <w:szCs w:val="24"/>
-        </w:rPr>
-        <w:t>lmoço</w:t>
-      </w:r>
-      <w:r>
-        <w:rPr>
-          <w:rFonts w:cstheme="minorHAnsi"/>
-          <w:sz w:val="24"/>
-          <w:szCs w:val="24"/>
-        </w:rPr>
-        <w:t>)</w:t>
-      </w:r>
-      <w:r>
-        <w:rPr>
-          <w:rFonts w:cstheme="minorHAnsi"/>
-          <w:sz w:val="24"/>
-          <w:szCs w:val="24"/>
-        </w:rPr>
-        <w:t xml:space="preserve"> AND </w:t>
-      </w:r>
-      <w:r>
-        <w:rPr>
-          <w:rFonts w:cstheme="minorHAnsi"/>
-          <w:sz w:val="24"/>
-          <w:szCs w:val="24"/>
-        </w:rPr>
-        <w:t>(</w:t>
-      </w:r>
-      <w:r>
-        <w:rPr>
-          <w:rFonts w:cstheme="minorHAnsi"/>
-          <w:i/>
-          <w:iCs/>
-          <w:sz w:val="24"/>
-          <w:szCs w:val="24"/>
-        </w:rPr>
-        <w:t>H</w:t>
-      </w:r>
-      <w:r>
-        <w:rPr>
-          <w:rFonts w:cstheme="minorHAnsi"/>
-          <w:i/>
-          <w:iCs/>
-          <w:sz w:val="24"/>
-          <w:szCs w:val="24"/>
-        </w:rPr>
-        <w:t>ora</w:t>
-      </w:r>
-      <w:r>
-        <w:rPr>
-          <w:rFonts w:cstheme="minorHAnsi"/>
-          <w:i/>
-          <w:iCs/>
-          <w:sz w:val="24"/>
-          <w:szCs w:val="24"/>
-        </w:rPr>
-        <w:t xml:space="preserve"> I</w:t>
-      </w:r>
-      <w:r>
-        <w:rPr>
-          <w:rFonts w:cstheme="minorHAnsi"/>
-          <w:i/>
-          <w:iCs/>
-          <w:sz w:val="24"/>
-          <w:szCs w:val="24"/>
-        </w:rPr>
-        <w:t>nicial</w:t>
-      </w:r>
-      <w:r>
-        <w:rPr>
-          <w:rFonts w:cstheme="minorHAnsi"/>
-          <w:i/>
-          <w:iCs/>
-          <w:sz w:val="24"/>
-          <w:szCs w:val="24"/>
-        </w:rPr>
-        <w:t xml:space="preserve"> da P</w:t>
-      </w:r>
-      <w:r>
-        <w:rPr>
-          <w:rFonts w:cstheme="minorHAnsi"/>
-          <w:i/>
-          <w:iCs/>
-          <w:sz w:val="24"/>
-          <w:szCs w:val="24"/>
-        </w:rPr>
-        <w:t>ausa</w:t>
-      </w:r>
-      <w:r>
-        <w:rPr>
-          <w:rFonts w:cstheme="minorHAnsi"/>
-          <w:i/>
-          <w:iCs/>
-          <w:sz w:val="24"/>
-          <w:szCs w:val="24"/>
-        </w:rPr>
-        <w:t xml:space="preserve"> de A</w:t>
-      </w:r>
-      <w:r>
-        <w:rPr>
-          <w:rFonts w:cstheme="minorHAnsi"/>
-          <w:i/>
-          <w:iCs/>
-          <w:sz w:val="24"/>
-          <w:szCs w:val="24"/>
-        </w:rPr>
-        <w:t>lmoço</w:t>
-      </w:r>
-      <w:r>
-        <w:rPr>
-          <w:rFonts w:cstheme="minorHAnsi"/>
-          <w:i/>
-          <w:iCs/>
-          <w:sz w:val="24"/>
-          <w:szCs w:val="24"/>
-        </w:rPr>
-        <w:t xml:space="preserve"> </w:t>
-      </w:r>
-      <w:r>
-        <w:rPr>
-          <w:rFonts w:cstheme="minorHAnsi"/>
-          <w:i/>
-          <w:iCs/>
-          <w:sz w:val="24"/>
-          <w:szCs w:val="24"/>
-        </w:rPr>
-        <w:t>&lt;</w:t>
-      </w:r>
-      <w:r>
-        <w:rPr>
-          <w:rFonts w:cstheme="minorHAnsi"/>
-          <w:i/>
-          <w:iCs/>
-          <w:sz w:val="24"/>
-          <w:szCs w:val="24"/>
-        </w:rPr>
-        <w:t xml:space="preserve"> H</w:t>
-      </w:r>
-      <w:r>
-        <w:rPr>
-          <w:rFonts w:cstheme="minorHAnsi"/>
-          <w:i/>
-          <w:iCs/>
-          <w:sz w:val="24"/>
-          <w:szCs w:val="24"/>
-        </w:rPr>
-        <w:t>ora</w:t>
-      </w:r>
-      <w:r>
-        <w:rPr>
-          <w:rFonts w:cstheme="minorHAnsi"/>
-          <w:i/>
-          <w:iCs/>
-          <w:sz w:val="24"/>
-          <w:szCs w:val="24"/>
-        </w:rPr>
-        <w:t xml:space="preserve"> F</w:t>
-      </w:r>
-      <w:r>
-        <w:rPr>
-          <w:rFonts w:cstheme="minorHAnsi"/>
-          <w:i/>
-          <w:iCs/>
-          <w:sz w:val="24"/>
-          <w:szCs w:val="24"/>
-        </w:rPr>
-        <w:t>inal</w:t>
-      </w:r>
-      <w:r>
-        <w:rPr>
-          <w:rFonts w:cstheme="minorHAnsi"/>
-          <w:i/>
-          <w:iCs/>
-          <w:sz w:val="24"/>
-          <w:szCs w:val="24"/>
-        </w:rPr>
-        <w:t xml:space="preserve"> da P</w:t>
-      </w:r>
-      <w:r>
-        <w:rPr>
-          <w:rFonts w:cstheme="minorHAnsi"/>
-          <w:i/>
-          <w:iCs/>
-          <w:sz w:val="24"/>
-          <w:szCs w:val="24"/>
-        </w:rPr>
-        <w:t>ausa</w:t>
-      </w:r>
-      <w:r>
-        <w:rPr>
-          <w:rFonts w:cstheme="minorHAnsi"/>
-          <w:i/>
-          <w:iCs/>
-          <w:sz w:val="24"/>
-          <w:szCs w:val="24"/>
-        </w:rPr>
-        <w:t xml:space="preserve"> de A</w:t>
-      </w:r>
-      <w:r>
-        <w:rPr>
-          <w:rFonts w:cstheme="minorHAnsi"/>
-          <w:i/>
-          <w:iCs/>
-          <w:sz w:val="24"/>
-          <w:szCs w:val="24"/>
-        </w:rPr>
-        <w:t>lmoço</w:t>
-      </w:r>
-      <w:r>
-        <w:rPr>
-          <w:rFonts w:cstheme="minorHAnsi"/>
-          <w:sz w:val="24"/>
-          <w:szCs w:val="24"/>
-        </w:rPr>
-        <w:t>)</w:t>
-      </w:r>
-      <w:r>
-        <w:rPr>
-          <w:rFonts w:cstheme="minorHAnsi"/>
-          <w:sz w:val="24"/>
-          <w:szCs w:val="24"/>
-        </w:rPr>
-        <w:t xml:space="preserve"> AND </w:t>
-      </w:r>
-      <w:r>
-        <w:rPr>
-          <w:rFonts w:cstheme="minorHAnsi"/>
-          <w:sz w:val="24"/>
-          <w:szCs w:val="24"/>
-        </w:rPr>
-        <w:t>(</w:t>
-      </w:r>
-      <w:r>
-        <w:rPr>
-          <w:rFonts w:cstheme="minorHAnsi"/>
-          <w:i/>
-          <w:iCs/>
-          <w:sz w:val="24"/>
-          <w:szCs w:val="24"/>
-        </w:rPr>
-        <w:t>H</w:t>
-      </w:r>
-      <w:r>
-        <w:rPr>
-          <w:rFonts w:cstheme="minorHAnsi"/>
-          <w:i/>
-          <w:iCs/>
-          <w:sz w:val="24"/>
-          <w:szCs w:val="24"/>
-        </w:rPr>
-        <w:t>ora</w:t>
-      </w:r>
-      <w:r>
-        <w:rPr>
-          <w:rFonts w:cstheme="minorHAnsi"/>
-          <w:i/>
-          <w:iCs/>
-          <w:sz w:val="24"/>
-          <w:szCs w:val="24"/>
-        </w:rPr>
-        <w:t xml:space="preserve"> F</w:t>
-      </w:r>
-      <w:r>
-        <w:rPr>
-          <w:rFonts w:cstheme="minorHAnsi"/>
-          <w:i/>
-          <w:iCs/>
-          <w:sz w:val="24"/>
-          <w:szCs w:val="24"/>
-        </w:rPr>
-        <w:t>inal</w:t>
-      </w:r>
-      <w:r>
-        <w:rPr>
-          <w:rFonts w:cstheme="minorHAnsi"/>
-          <w:i/>
-          <w:iCs/>
-          <w:sz w:val="24"/>
-          <w:szCs w:val="24"/>
-        </w:rPr>
-        <w:t xml:space="preserve"> da P</w:t>
-      </w:r>
-      <w:r>
-        <w:rPr>
-          <w:rFonts w:cstheme="minorHAnsi"/>
-          <w:i/>
-          <w:iCs/>
-          <w:sz w:val="24"/>
-          <w:szCs w:val="24"/>
-        </w:rPr>
-        <w:t>ausa</w:t>
-      </w:r>
-      <w:r>
-        <w:rPr>
-          <w:rFonts w:cstheme="minorHAnsi"/>
-          <w:i/>
-          <w:iCs/>
-          <w:sz w:val="24"/>
-          <w:szCs w:val="24"/>
-        </w:rPr>
-        <w:t xml:space="preserve"> de A</w:t>
-      </w:r>
-      <w:r>
-        <w:rPr>
-          <w:rFonts w:cstheme="minorHAnsi"/>
-          <w:i/>
-          <w:iCs/>
-          <w:sz w:val="24"/>
-          <w:szCs w:val="24"/>
-        </w:rPr>
-        <w:t>lmoço</w:t>
-      </w:r>
-      <w:r>
-        <w:rPr>
-          <w:rFonts w:cstheme="minorHAnsi"/>
-          <w:i/>
-          <w:iCs/>
-          <w:sz w:val="24"/>
-          <w:szCs w:val="24"/>
-        </w:rPr>
-        <w:t xml:space="preserve"> </w:t>
-      </w:r>
-      <w:r>
-        <w:rPr>
-          <w:rFonts w:cstheme="minorHAnsi"/>
-          <w:i/>
-          <w:iCs/>
-          <w:sz w:val="24"/>
-          <w:szCs w:val="24"/>
-        </w:rPr>
-        <w:t>&lt;</w:t>
-      </w:r>
-      <w:r>
-        <w:rPr>
-          <w:rFonts w:cstheme="minorHAnsi"/>
-          <w:i/>
-          <w:iCs/>
-          <w:sz w:val="24"/>
-          <w:szCs w:val="24"/>
-        </w:rPr>
-        <w:t xml:space="preserve"> H</w:t>
-      </w:r>
-      <w:r>
-        <w:rPr>
-          <w:rFonts w:cstheme="minorHAnsi"/>
-          <w:i/>
-          <w:iCs/>
-          <w:sz w:val="24"/>
-          <w:szCs w:val="24"/>
-        </w:rPr>
-        <w:t>ora</w:t>
-      </w:r>
-      <w:r>
-        <w:rPr>
-          <w:rFonts w:cstheme="minorHAnsi"/>
-          <w:i/>
-          <w:iCs/>
-          <w:sz w:val="24"/>
-          <w:szCs w:val="24"/>
-        </w:rPr>
-        <w:t xml:space="preserve"> I</w:t>
-      </w:r>
-      <w:r>
-        <w:rPr>
-          <w:rFonts w:cstheme="minorHAnsi"/>
-          <w:i/>
-          <w:iCs/>
-          <w:sz w:val="24"/>
-          <w:szCs w:val="24"/>
-        </w:rPr>
-        <w:t>nicial</w:t>
-      </w:r>
-      <w:r>
-        <w:rPr>
-          <w:rFonts w:cstheme="minorHAnsi"/>
-          <w:i/>
-          <w:iCs/>
-          <w:sz w:val="24"/>
-          <w:szCs w:val="24"/>
-        </w:rPr>
-        <w:t xml:space="preserve"> da P</w:t>
-      </w:r>
-      <w:r>
-        <w:rPr>
-          <w:rFonts w:cstheme="minorHAnsi"/>
-          <w:i/>
-          <w:iCs/>
-          <w:sz w:val="24"/>
-          <w:szCs w:val="24"/>
-        </w:rPr>
-        <w:t>ausa</w:t>
-      </w:r>
-      <w:r>
-        <w:rPr>
-          <w:rFonts w:cstheme="minorHAnsi"/>
-          <w:i/>
-          <w:iCs/>
-          <w:sz w:val="24"/>
-          <w:szCs w:val="24"/>
-        </w:rPr>
-        <w:t xml:space="preserve"> de T</w:t>
-      </w:r>
-      <w:r>
-        <w:rPr>
-          <w:rFonts w:cstheme="minorHAnsi"/>
-          <w:i/>
-          <w:iCs/>
-          <w:sz w:val="24"/>
-          <w:szCs w:val="24"/>
-        </w:rPr>
-        <w:t>arde</w:t>
-      </w:r>
-      <w:r>
-        <w:rPr>
-          <w:rFonts w:cstheme="minorHAnsi"/>
-          <w:sz w:val="24"/>
-          <w:szCs w:val="24"/>
-        </w:rPr>
-        <w:t>)</w:t>
-      </w:r>
-      <w:r>
-        <w:rPr>
-          <w:rFonts w:cstheme="minorHAnsi"/>
-          <w:sz w:val="24"/>
-          <w:szCs w:val="24"/>
-        </w:rPr>
-        <w:t xml:space="preserve"> AND </w:t>
-      </w:r>
-      <w:r>
-        <w:rPr>
-          <w:rFonts w:cstheme="minorHAnsi"/>
-          <w:sz w:val="24"/>
-          <w:szCs w:val="24"/>
-        </w:rPr>
-        <w:t>(</w:t>
-      </w:r>
-      <w:r>
-        <w:rPr>
-          <w:rFonts w:cstheme="minorHAnsi"/>
-          <w:i/>
-          <w:iCs/>
-          <w:sz w:val="24"/>
-          <w:szCs w:val="24"/>
-        </w:rPr>
-        <w:t>H</w:t>
-      </w:r>
-      <w:r>
-        <w:rPr>
-          <w:rFonts w:cstheme="minorHAnsi"/>
-          <w:i/>
-          <w:iCs/>
-          <w:sz w:val="24"/>
-          <w:szCs w:val="24"/>
-        </w:rPr>
-        <w:t>ora</w:t>
-      </w:r>
-      <w:r>
-        <w:rPr>
-          <w:rFonts w:cstheme="minorHAnsi"/>
-          <w:i/>
-          <w:iCs/>
-          <w:sz w:val="24"/>
-          <w:szCs w:val="24"/>
-        </w:rPr>
-        <w:t xml:space="preserve"> I</w:t>
-      </w:r>
-      <w:r>
-        <w:rPr>
-          <w:rFonts w:cstheme="minorHAnsi"/>
-          <w:i/>
-          <w:iCs/>
-          <w:sz w:val="24"/>
-          <w:szCs w:val="24"/>
-        </w:rPr>
-        <w:t>nicial</w:t>
-      </w:r>
-      <w:r>
-        <w:rPr>
-          <w:rFonts w:cstheme="minorHAnsi"/>
-          <w:i/>
-          <w:iCs/>
-          <w:sz w:val="24"/>
-          <w:szCs w:val="24"/>
-        </w:rPr>
-        <w:t xml:space="preserve"> da P</w:t>
-      </w:r>
-      <w:r>
-        <w:rPr>
-          <w:rFonts w:cstheme="minorHAnsi"/>
-          <w:i/>
-          <w:iCs/>
-          <w:sz w:val="24"/>
-          <w:szCs w:val="24"/>
-        </w:rPr>
-        <w:t>ausa</w:t>
-      </w:r>
-      <w:r>
-        <w:rPr>
-          <w:rFonts w:cstheme="minorHAnsi"/>
-          <w:i/>
-          <w:iCs/>
-          <w:sz w:val="24"/>
-          <w:szCs w:val="24"/>
-        </w:rPr>
-        <w:t xml:space="preserve"> da T</w:t>
-      </w:r>
-      <w:r>
-        <w:rPr>
-          <w:rFonts w:cstheme="minorHAnsi"/>
-          <w:i/>
-          <w:iCs/>
-          <w:sz w:val="24"/>
-          <w:szCs w:val="24"/>
-        </w:rPr>
-        <w:t>arde</w:t>
-      </w:r>
-      <w:r>
-        <w:rPr>
-          <w:rFonts w:cstheme="minorHAnsi"/>
-          <w:i/>
-          <w:iCs/>
-          <w:sz w:val="24"/>
-          <w:szCs w:val="24"/>
-        </w:rPr>
-        <w:t xml:space="preserve">  </w:t>
-      </w:r>
-      <w:r>
-        <w:rPr>
-          <w:rFonts w:cstheme="minorHAnsi"/>
-          <w:i/>
-          <w:iCs/>
-          <w:sz w:val="24"/>
-          <w:szCs w:val="24"/>
-        </w:rPr>
-        <w:t>&lt;</w:t>
-      </w:r>
-      <w:r>
-        <w:rPr>
-          <w:rFonts w:cstheme="minorHAnsi"/>
-          <w:i/>
-          <w:iCs/>
-          <w:sz w:val="24"/>
-          <w:szCs w:val="24"/>
-        </w:rPr>
-        <w:t xml:space="preserve"> H</w:t>
-      </w:r>
-      <w:r>
-        <w:rPr>
-          <w:rFonts w:cstheme="minorHAnsi"/>
-          <w:i/>
-          <w:iCs/>
-          <w:sz w:val="24"/>
-          <w:szCs w:val="24"/>
-        </w:rPr>
-        <w:t>ora</w:t>
-      </w:r>
-      <w:r>
-        <w:rPr>
-          <w:rFonts w:cstheme="minorHAnsi"/>
-          <w:i/>
-          <w:iCs/>
-          <w:sz w:val="24"/>
-          <w:szCs w:val="24"/>
-        </w:rPr>
-        <w:t xml:space="preserve"> F</w:t>
-      </w:r>
-      <w:r>
-        <w:rPr>
-          <w:rFonts w:cstheme="minorHAnsi"/>
-          <w:i/>
-          <w:iCs/>
-          <w:sz w:val="24"/>
-          <w:szCs w:val="24"/>
-        </w:rPr>
-        <w:t>inal</w:t>
-      </w:r>
-      <w:r>
-        <w:rPr>
-          <w:rFonts w:cstheme="minorHAnsi"/>
-          <w:i/>
-          <w:iCs/>
-          <w:sz w:val="24"/>
-          <w:szCs w:val="24"/>
-        </w:rPr>
-        <w:t xml:space="preserve"> da P</w:t>
-      </w:r>
-      <w:r>
-        <w:rPr>
-          <w:rFonts w:cstheme="minorHAnsi"/>
-          <w:i/>
-          <w:iCs/>
-          <w:sz w:val="24"/>
-          <w:szCs w:val="24"/>
-        </w:rPr>
-        <w:t>ausa</w:t>
-      </w:r>
-      <w:r>
-        <w:rPr>
-          <w:rFonts w:cstheme="minorHAnsi"/>
-          <w:i/>
-          <w:iCs/>
-          <w:sz w:val="24"/>
-          <w:szCs w:val="24"/>
-        </w:rPr>
-        <w:t xml:space="preserve"> de T</w:t>
-      </w:r>
-      <w:r>
-        <w:rPr>
-          <w:rFonts w:cstheme="minorHAnsi"/>
-          <w:i/>
-          <w:iCs/>
-          <w:sz w:val="24"/>
-          <w:szCs w:val="24"/>
-        </w:rPr>
-        <w:t>arde</w:t>
-      </w:r>
-      <w:r>
-        <w:rPr>
-          <w:rFonts w:cstheme="minorHAnsi"/>
-          <w:sz w:val="24"/>
-          <w:szCs w:val="24"/>
-        </w:rPr>
-        <w:t>)</w:t>
-      </w:r>
-      <w:r>
-        <w:rPr>
-          <w:rFonts w:cstheme="minorHAnsi"/>
-          <w:sz w:val="24"/>
-          <w:szCs w:val="24"/>
-        </w:rPr>
-        <w:t>)</w:t>
-      </w:r>
-      <w:r>
-        <w:rPr>
-          <w:rFonts w:cstheme="minorHAnsi"/>
-          <w:sz w:val="24"/>
-          <w:szCs w:val="24"/>
-        </w:rPr>
-        <w:t>)</w:t>
-      </w:r>
-      <w:r>
-        <w:rPr>
-          <w:rFonts w:cstheme="minorHAnsi"/>
-          <w:sz w:val="24"/>
-          <w:szCs w:val="24"/>
-        </w:rPr>
-        <w:t>;</w:t>
-      </w:r>
-    </w:p>
-    <w:p>
-      <w:pPr>
-        <w:spacing w:after="0"/>
-        <w:jc w:val="both"/>
-        <w:rPr>
-          <w:rFonts w:cstheme="minorHAnsi"/>
-          <w:sz w:val="24"/>
-          <w:szCs w:val="24"/>
-        </w:rPr>
-      </w:pPr>
-    </w:p>
-    <w:p>
-      <w:pPr>
-        <w:spacing w:after="0"/>
-        <w:jc w:val="both"/>
-        <w:rPr>
-          <w:rFonts w:cstheme="minorHAnsi"/>
-          <w:b/>
-          <w:bCs/>
-          <w:sz w:val="24"/>
-          <w:szCs w:val="24"/>
-        </w:rPr>
-      </w:pPr>
-      <w:r>
-        <w:rPr>
-          <w:rFonts w:cstheme="minorHAnsi"/>
-          <w:b/>
-          <w:bCs/>
-          <w:sz w:val="24"/>
-          <w:szCs w:val="24"/>
-        </w:rPr>
-        <w:t>Caixa</w:t>
-      </w:r>
-    </w:p>
-    <w:p>
-      <w:pPr>
-        <w:spacing w:after="0"/>
-        <w:jc w:val="both"/>
-        <w:rPr>
-          <w:rFonts w:cstheme="minorHAnsi"/>
-          <w:sz w:val="24"/>
-          <w:szCs w:val="24"/>
-        </w:rPr>
-      </w:pPr>
-      <w:r>
-        <w:rPr>
-          <w:rFonts w:cstheme="minorHAnsi"/>
-          <w:b/>
-          <w:bCs/>
-          <w:sz w:val="24"/>
-          <w:szCs w:val="24"/>
-        </w:rPr>
-        <w:tab/>
-      </w:r>
-      <w:r>
-        <w:rPr>
-          <w:rFonts w:cstheme="minorHAnsi"/>
-          <w:sz w:val="24"/>
-          <w:szCs w:val="24"/>
-        </w:rPr>
-        <w:t>IDCaixa é a chave primária (PRIMARY KEY);</w:t>
-      </w:r>
-    </w:p>
-    <w:p>
-      <w:pPr>
-        <w:spacing w:after="0"/>
-        <w:jc w:val="both"/>
-        <w:rPr>
-          <w:rFonts w:cstheme="minorHAnsi"/>
-          <w:sz w:val="24"/>
-          <w:szCs w:val="24"/>
-        </w:rPr>
-      </w:pPr>
-      <w:r>
-        <w:rPr>
-          <w:rFonts w:cstheme="minorHAnsi"/>
-          <w:sz w:val="24"/>
-          <w:szCs w:val="24"/>
-        </w:rPr>
-        <w:tab/>
-        <w:t>Número tem de ter, obrigatoriamente, um valor (NOT NULL);</w:t>
-      </w:r>
-    </w:p>
-    <w:p>
-      <w:pPr>
-        <w:spacing w:after="0"/>
-        <w:ind w:left="708"/>
-        <w:jc w:val="both"/>
-        <w:rPr>
-          <w:rFonts w:cstheme="minorHAnsi"/>
-          <w:sz w:val="24"/>
-          <w:szCs w:val="24"/>
-        </w:rPr>
-      </w:pPr>
-      <w:r>
-        <w:rPr>
-          <w:rFonts w:cstheme="minorHAnsi"/>
-          <w:sz w:val="24"/>
-          <w:szCs w:val="24"/>
-        </w:rPr>
-        <w:t xml:space="preserve">Aberta é um booleano que tem por definição o valor </w:t>
-      </w:r>
-      <w:r>
-        <w:rPr>
-          <w:rFonts w:cstheme="minorHAnsi"/>
-          <w:i/>
-          <w:iCs/>
-          <w:sz w:val="24"/>
-          <w:szCs w:val="24"/>
-        </w:rPr>
-        <w:t>false</w:t>
-      </w:r>
-      <w:r>
-        <w:rPr>
-          <w:rFonts w:cstheme="minorHAnsi"/>
-          <w:i/>
-          <w:iCs/>
-          <w:sz w:val="24"/>
-          <w:szCs w:val="24"/>
-        </w:rPr>
-        <w:t xml:space="preserve"> </w:t>
-      </w:r>
-      <w:r>
-        <w:rPr>
-          <w:rFonts w:cstheme="minorHAnsi"/>
-          <w:sz w:val="24"/>
-          <w:szCs w:val="24"/>
-        </w:rPr>
-        <w:t>(DEFAULT) e tem de ter sempre um valor (NOT NULL);</w:t>
-      </w:r>
-    </w:p>
-    <w:p>
-      <w:pPr>
-        <w:spacing w:after="0"/>
-        <w:ind w:left="708"/>
-        <w:jc w:val="both"/>
-        <w:rPr>
-          <w:rFonts w:cstheme="minorHAnsi"/>
-          <w:sz w:val="24"/>
-          <w:szCs w:val="24"/>
-        </w:rPr>
-      </w:pPr>
-    </w:p>
-    <w:p>
-      <w:pPr>
-        <w:spacing w:after="0"/>
-        <w:jc w:val="both"/>
-        <w:rPr>
-          <w:rFonts w:cstheme="minorHAnsi"/>
-          <w:b/>
-          <w:bCs/>
-          <w:sz w:val="24"/>
-          <w:szCs w:val="24"/>
-        </w:rPr>
-      </w:pPr>
-      <w:r>
-        <w:rPr>
-          <w:rFonts w:cstheme="minorHAnsi"/>
-          <w:b/>
-          <w:bCs/>
-          <w:sz w:val="24"/>
-          <w:szCs w:val="24"/>
-        </w:rPr>
-        <w:t xml:space="preserve">Automática </w:t>
-      </w:r>
-    </w:p>
-    <w:p>
-      <w:pPr>
-        <w:spacing w:after="0"/>
-        <w:ind w:left="705"/>
-        <w:jc w:val="both"/>
-        <w:rPr>
-          <w:rFonts w:cstheme="minorHAnsi"/>
-          <w:sz w:val="24"/>
-          <w:szCs w:val="24"/>
-        </w:rPr>
-      </w:pPr>
-      <w:r>
-        <w:rPr>
-          <w:rFonts w:cstheme="minorHAnsi"/>
-          <w:sz w:val="24"/>
-          <w:szCs w:val="24"/>
-        </w:rPr>
-        <w:t>IDCaixa é a chave primária (PRIMARY KEY) e também é uma chave estrangeira (integridade referencial, FOREIGN KEY);</w:t>
-      </w:r>
-    </w:p>
-    <w:p>
-      <w:pPr>
-        <w:rPr>
-          <w:rFonts w:cstheme="minorHAnsi"/>
-          <w:sz w:val="24"/>
-          <w:szCs w:val="24"/>
-        </w:rPr>
-      </w:pPr>
-      <w:r>
-        <w:rPr>
-          <w:rFonts w:cstheme="minorHAnsi"/>
+        <w:t>SET NULL</w:t>
+      </w:r>
+      <w:r>
+        <w:rPr>
+          <w:sz w:val="24"/>
+          <w:szCs w:val="24"/>
+        </w:rPr>
+        <w:t xml:space="preserve"> nas chaves estrangeiras, para quando ocorre uma remoção ou modificação dos elementos que estas estão a referenciar.</w:t>
+      </w:r>
+    </w:p>
+    <w:p>
+      <w:pPr>
+        <w:rPr>
+          <w:sz w:val="24"/>
+          <w:szCs w:val="24"/>
+        </w:rPr>
+      </w:pPr>
+      <w:r>
+        <w:rPr>
           <w:sz w:val="24"/>
           <w:szCs w:val="24"/>
         </w:rPr>
         <w:br w:type="page"/>
       </w:r>
-    </w:p>
-    <w:p>
-      <w:pPr>
-        <w:spacing w:after="0"/>
-        <w:jc w:val="both"/>
-        <w:rPr>
-          <w:rFonts w:cstheme="minorHAnsi"/>
-          <w:b/>
-          <w:bCs/>
-          <w:sz w:val="24"/>
-          <w:szCs w:val="24"/>
-        </w:rPr>
-      </w:pPr>
-      <w:r>
-        <w:rPr>
-          <w:rFonts w:cstheme="minorHAnsi"/>
-          <w:b/>
-          <w:bCs/>
-          <w:sz w:val="24"/>
-          <w:szCs w:val="24"/>
-        </w:rPr>
+      <w:r>
         <w:lastRenderedPageBreak/>
-        <w:t>Manual</w:t>
-      </w:r>
-    </w:p>
-    <w:p>
-      <w:pPr>
-        <w:spacing w:after="0"/>
-        <w:ind w:left="705"/>
-        <w:jc w:val="both"/>
-        <w:rPr>
-          <w:rFonts w:cstheme="minorHAnsi"/>
-          <w:sz w:val="24"/>
-          <w:szCs w:val="24"/>
-        </w:rPr>
-      </w:pPr>
-      <w:r>
-        <w:rPr>
-          <w:rFonts w:cstheme="minorHAnsi"/>
-          <w:sz w:val="24"/>
-          <w:szCs w:val="24"/>
-        </w:rPr>
-        <w:t>IDCaixa, IDPessoa e IDFuncionário formam a chave primária composta (PRIMARY KEY (</w:t>
-      </w:r>
-      <w:r>
-        <w:rPr>
-          <w:rFonts w:cstheme="minorHAnsi"/>
-          <w:sz w:val="24"/>
-          <w:szCs w:val="24"/>
-        </w:rPr>
-        <w:t>IDCaixa, IDPessoa</w:t>
-      </w:r>
-      <w:r>
-        <w:rPr>
-          <w:rFonts w:cstheme="minorHAnsi"/>
-          <w:sz w:val="24"/>
-          <w:szCs w:val="24"/>
-        </w:rPr>
-        <w:t>,</w:t>
-      </w:r>
-      <w:r>
-        <w:rPr>
-          <w:rFonts w:cstheme="minorHAnsi"/>
-          <w:sz w:val="24"/>
-          <w:szCs w:val="24"/>
-        </w:rPr>
-        <w:t xml:space="preserve"> IDFuncionário</w:t>
-      </w:r>
-      <w:r>
-        <w:rPr>
-          <w:rFonts w:cstheme="minorHAnsi"/>
-          <w:sz w:val="24"/>
-          <w:szCs w:val="24"/>
-        </w:rPr>
-        <w:t>)) e além disso (IDPessoa, IDFuncionário) é uma chave estrangeira (integridade referencial, FOREIGN KEY);</w:t>
-      </w:r>
-    </w:p>
-    <w:p>
-      <w:pPr>
-        <w:spacing w:after="0"/>
-        <w:jc w:val="both"/>
-        <w:rPr>
-          <w:rFonts w:cstheme="minorHAnsi"/>
-          <w:sz w:val="24"/>
-          <w:szCs w:val="24"/>
-        </w:rPr>
-      </w:pPr>
-    </w:p>
-    <w:p>
-      <w:pPr>
-        <w:spacing w:after="0"/>
-        <w:jc w:val="both"/>
-        <w:rPr>
-          <w:rFonts w:cstheme="minorHAnsi"/>
-          <w:b/>
-          <w:bCs/>
-          <w:sz w:val="24"/>
-          <w:szCs w:val="24"/>
-        </w:rPr>
-      </w:pPr>
-      <w:r>
-        <w:rPr>
-          <w:rFonts w:cstheme="minorHAnsi"/>
-          <w:b/>
-          <w:bCs/>
-          <w:sz w:val="24"/>
-          <w:szCs w:val="24"/>
-        </w:rPr>
-        <w:t>Secção</w:t>
-      </w:r>
-    </w:p>
-    <w:p>
-      <w:pPr>
-        <w:spacing w:after="0"/>
-        <w:jc w:val="both"/>
-        <w:rPr>
-          <w:rFonts w:cstheme="minorHAnsi"/>
-          <w:sz w:val="24"/>
-          <w:szCs w:val="24"/>
-        </w:rPr>
-      </w:pPr>
-      <w:r>
-        <w:rPr>
-          <w:rFonts w:cstheme="minorHAnsi"/>
-          <w:b/>
-          <w:bCs/>
-          <w:sz w:val="24"/>
-          <w:szCs w:val="24"/>
-        </w:rPr>
-        <w:tab/>
-      </w:r>
-      <w:r>
-        <w:rPr>
-          <w:rFonts w:cstheme="minorHAnsi"/>
-          <w:sz w:val="24"/>
-          <w:szCs w:val="24"/>
-        </w:rPr>
-        <w:t>IDSecção é a chave primária (PRIMARY KEY);</w:t>
-      </w:r>
-    </w:p>
-    <w:p>
-      <w:pPr>
-        <w:spacing w:after="0"/>
-        <w:jc w:val="both"/>
-        <w:rPr>
-          <w:rFonts w:cstheme="minorHAnsi"/>
-          <w:sz w:val="24"/>
-          <w:szCs w:val="24"/>
-        </w:rPr>
-      </w:pPr>
-      <w:r>
-        <w:rPr>
-          <w:rFonts w:cstheme="minorHAnsi"/>
-          <w:sz w:val="24"/>
-          <w:szCs w:val="24"/>
-        </w:rPr>
-        <w:tab/>
-        <w:t>Nome tem de ter, obrigatoriamente, um valor (NOT NULL);</w:t>
-      </w:r>
-    </w:p>
-    <w:p>
-      <w:pPr>
-        <w:spacing w:after="0"/>
-        <w:ind w:left="708"/>
-        <w:jc w:val="both"/>
-        <w:rPr>
-          <w:rFonts w:cstheme="minorHAnsi"/>
-          <w:sz w:val="24"/>
-          <w:szCs w:val="24"/>
-        </w:rPr>
-      </w:pPr>
-      <w:r>
-        <w:rPr>
-          <w:rFonts w:cstheme="minorHAnsi"/>
-          <w:sz w:val="24"/>
-          <w:szCs w:val="24"/>
-        </w:rPr>
-        <w:t>(IDPessoa, IDFuncionário) e IDSupermercado são chaves estrangeiras (integridade referencial, FOREIGN KEY);</w:t>
-      </w:r>
-    </w:p>
-    <w:p>
-      <w:pPr>
-        <w:spacing w:after="0"/>
-        <w:jc w:val="both"/>
-        <w:rPr>
-          <w:rFonts w:cstheme="minorHAnsi"/>
-          <w:sz w:val="24"/>
-          <w:szCs w:val="24"/>
-        </w:rPr>
-      </w:pPr>
-    </w:p>
-    <w:p>
-      <w:pPr>
-        <w:spacing w:after="0"/>
-        <w:jc w:val="both"/>
-        <w:rPr>
-          <w:rFonts w:cstheme="minorHAnsi"/>
-          <w:b/>
-          <w:bCs/>
-          <w:sz w:val="24"/>
-          <w:szCs w:val="24"/>
-        </w:rPr>
-      </w:pPr>
-      <w:r>
-        <w:rPr>
-          <w:rFonts w:cstheme="minorHAnsi"/>
-          <w:b/>
-          <w:bCs/>
-          <w:sz w:val="24"/>
-          <w:szCs w:val="24"/>
-        </w:rPr>
-        <w:t>Compra</w:t>
-      </w:r>
-    </w:p>
-    <w:p>
-      <w:pPr>
-        <w:spacing w:after="0"/>
-        <w:jc w:val="both"/>
-        <w:rPr>
-          <w:rFonts w:cstheme="minorHAnsi"/>
-          <w:sz w:val="24"/>
-          <w:szCs w:val="24"/>
-        </w:rPr>
-      </w:pPr>
-      <w:r>
-        <w:rPr>
-          <w:rFonts w:cstheme="minorHAnsi"/>
-          <w:b/>
-          <w:bCs/>
-          <w:sz w:val="24"/>
-          <w:szCs w:val="24"/>
-        </w:rPr>
-        <w:tab/>
-      </w:r>
-      <w:r>
-        <w:rPr>
-          <w:rFonts w:cstheme="minorHAnsi"/>
-          <w:sz w:val="24"/>
-          <w:szCs w:val="24"/>
-        </w:rPr>
-        <w:t>IDCompra é a chave primária (PRIMARY KEY)</w:t>
-      </w:r>
-    </w:p>
-    <w:p>
-      <w:pPr>
-        <w:spacing w:after="0"/>
-        <w:jc w:val="both"/>
-        <w:rPr>
-          <w:rFonts w:cstheme="minorHAnsi"/>
-          <w:sz w:val="24"/>
-          <w:szCs w:val="24"/>
-        </w:rPr>
-      </w:pPr>
-      <w:r>
-        <w:rPr>
-          <w:rFonts w:cstheme="minorHAnsi"/>
-          <w:sz w:val="24"/>
-          <w:szCs w:val="24"/>
-        </w:rPr>
-        <w:tab/>
-        <w:t>Dia e Hora são datas e têm de ter, obrigatoriamente, um valor (NOT NULL);</w:t>
-      </w:r>
-    </w:p>
-    <w:p>
-      <w:pPr>
-        <w:spacing w:after="0"/>
-        <w:ind w:left="708"/>
-        <w:jc w:val="both"/>
-        <w:rPr>
-          <w:rFonts w:cstheme="minorHAnsi"/>
-          <w:sz w:val="24"/>
-          <w:szCs w:val="24"/>
-        </w:rPr>
-      </w:pPr>
-      <w:r>
-        <w:rPr>
-          <w:rFonts w:cstheme="minorHAnsi"/>
-          <w:sz w:val="24"/>
-          <w:szCs w:val="24"/>
-        </w:rPr>
-        <w:t>(IDPessoa, IDCliente) e IDCaixa são chaves estrangeiras (integridade referencial, FOREIGN KEY)</w:t>
-      </w:r>
-    </w:p>
-    <w:p>
-      <w:pPr>
-        <w:spacing w:after="0"/>
-        <w:jc w:val="both"/>
-        <w:rPr>
-          <w:rFonts w:cstheme="minorHAnsi"/>
-          <w:sz w:val="24"/>
-          <w:szCs w:val="24"/>
-        </w:rPr>
-      </w:pPr>
-    </w:p>
-    <w:p>
-      <w:pPr>
-        <w:spacing w:after="0"/>
-        <w:jc w:val="both"/>
-        <w:rPr>
-          <w:rFonts w:cstheme="minorHAnsi"/>
-          <w:b/>
-          <w:bCs/>
-          <w:sz w:val="24"/>
-          <w:szCs w:val="24"/>
-        </w:rPr>
-      </w:pPr>
-      <w:r>
-        <w:rPr>
-          <w:rFonts w:cstheme="minorHAnsi"/>
-          <w:b/>
-          <w:bCs/>
-          <w:sz w:val="24"/>
-          <w:szCs w:val="24"/>
-        </w:rPr>
-        <w:t>Produto</w:t>
-      </w:r>
-    </w:p>
-    <w:p>
-      <w:pPr>
-        <w:spacing w:after="0"/>
-        <w:jc w:val="both"/>
-        <w:rPr>
-          <w:rFonts w:cstheme="minorHAnsi"/>
-          <w:sz w:val="24"/>
-          <w:szCs w:val="24"/>
-        </w:rPr>
-      </w:pPr>
-      <w:r>
-        <w:rPr>
-          <w:rFonts w:cstheme="minorHAnsi"/>
-          <w:b/>
-          <w:bCs/>
-          <w:sz w:val="24"/>
-          <w:szCs w:val="24"/>
-        </w:rPr>
-        <w:tab/>
-      </w:r>
-      <w:r>
-        <w:rPr>
-          <w:rFonts w:cstheme="minorHAnsi"/>
-          <w:sz w:val="24"/>
-          <w:szCs w:val="24"/>
-        </w:rPr>
-        <w:t>IDProduto é a chave primária (PRIMARY KEY);</w:t>
-      </w:r>
-    </w:p>
-    <w:p>
-      <w:pPr>
-        <w:spacing w:after="0"/>
-        <w:ind w:left="708"/>
-        <w:jc w:val="both"/>
-        <w:rPr>
-          <w:rFonts w:cstheme="minorHAnsi"/>
-          <w:sz w:val="24"/>
-          <w:szCs w:val="24"/>
-        </w:rPr>
-      </w:pPr>
-      <w:r>
-        <w:rPr>
-          <w:rFonts w:cstheme="minorHAnsi"/>
-          <w:sz w:val="24"/>
-          <w:szCs w:val="24"/>
-        </w:rPr>
-        <w:t xml:space="preserve">Nome, Preço e Quantidade Disponível têm de ter, obrigatoriamente, um valor (NOT NULL). Além disso, a Quantidade Disponível tem de ser superior ou igual a </w:t>
-      </w:r>
-      <w:r>
-        <w:rPr>
-          <w:rFonts w:cstheme="minorHAnsi"/>
-          <w:i/>
-          <w:iCs/>
-          <w:sz w:val="24"/>
-          <w:szCs w:val="24"/>
-        </w:rPr>
-        <w:t>0</w:t>
-      </w:r>
-      <w:r>
-        <w:rPr>
-          <w:rFonts w:cstheme="minorHAnsi"/>
-          <w:i/>
-          <w:iCs/>
-          <w:sz w:val="24"/>
-          <w:szCs w:val="24"/>
-        </w:rPr>
-        <w:t xml:space="preserve"> </w:t>
-      </w:r>
-      <w:r>
-        <w:rPr>
-          <w:rFonts w:cstheme="minorHAnsi"/>
-          <w:sz w:val="24"/>
-          <w:szCs w:val="24"/>
-        </w:rPr>
-        <w:t>(CHECK (</w:t>
-      </w:r>
-      <w:r>
-        <w:rPr>
-          <w:rFonts w:cstheme="minorHAnsi"/>
-          <w:i/>
-          <w:iCs/>
-          <w:sz w:val="24"/>
-          <w:szCs w:val="24"/>
-        </w:rPr>
-        <w:t>Quantidade Disponível &gt;= 0</w:t>
-      </w:r>
-      <w:r>
-        <w:rPr>
-          <w:rFonts w:cstheme="minorHAnsi"/>
-          <w:sz w:val="24"/>
-          <w:szCs w:val="24"/>
-        </w:rPr>
-        <w:t>));</w:t>
-      </w:r>
-    </w:p>
-    <w:p>
-      <w:pPr>
-        <w:spacing w:after="0"/>
-        <w:ind w:left="708"/>
-        <w:jc w:val="both"/>
-        <w:rPr>
-          <w:sz w:val="24"/>
-          <w:szCs w:val="24"/>
-        </w:rPr>
-      </w:pPr>
-      <w:r>
-        <w:rPr>
-          <w:sz w:val="24"/>
-          <w:szCs w:val="24"/>
-        </w:rPr>
-        <w:t>IDSecção é uma chave estrangeira (integridade referencial, FOREIGN KEY);</w:t>
-      </w:r>
-    </w:p>
-    <w:p>
-      <w:pPr>
-        <w:spacing w:after="0"/>
-        <w:jc w:val="both"/>
-        <w:rPr>
-          <w:sz w:val="24"/>
-          <w:szCs w:val="24"/>
-        </w:rPr>
-      </w:pPr>
-    </w:p>
-    <w:p>
-      <w:pPr>
-        <w:spacing w:after="0"/>
-        <w:jc w:val="both"/>
-        <w:rPr>
-          <w:b/>
-          <w:bCs/>
-          <w:sz w:val="24"/>
-          <w:szCs w:val="24"/>
-        </w:rPr>
-      </w:pPr>
-      <w:r>
-        <w:rPr>
-          <w:b/>
-          <w:bCs/>
-          <w:sz w:val="24"/>
-          <w:szCs w:val="24"/>
-        </w:rPr>
-        <w:t>Quantidade</w:t>
-      </w:r>
-    </w:p>
-    <w:p>
-      <w:pPr>
-        <w:spacing w:after="0"/>
-        <w:ind w:left="705"/>
-        <w:jc w:val="both"/>
-        <w:rPr>
-          <w:sz w:val="24"/>
-          <w:szCs w:val="24"/>
-        </w:rPr>
-      </w:pPr>
-      <w:r>
-        <w:rPr>
-          <w:sz w:val="24"/>
-          <w:szCs w:val="24"/>
-        </w:rPr>
-        <w:t>IDProduto e IDCompra formam a chave primária composta (PRIMARY KEY (IDProduto, IDCompra)) e são chaves estrangeiras (integridade referencial, FOREIGN KEY);</w:t>
-      </w:r>
-    </w:p>
-    <w:p>
-      <w:pPr>
-        <w:spacing w:after="0"/>
-        <w:ind w:left="705"/>
-        <w:jc w:val="both"/>
-        <w:rPr>
-          <w:sz w:val="24"/>
-          <w:szCs w:val="24"/>
-        </w:rPr>
-      </w:pPr>
-      <w:r>
-        <w:rPr>
-          <w:sz w:val="24"/>
-          <w:szCs w:val="24"/>
-        </w:rPr>
-        <w:tab/>
-        <w:t xml:space="preserve">Quantidade tem de ter, obrigatoriamente, um valor (NOT NULL) e este tem de ser superior a </w:t>
-      </w:r>
-      <w:r>
-        <w:rPr>
-          <w:i/>
-          <w:iCs/>
-          <w:sz w:val="24"/>
-          <w:szCs w:val="24"/>
-        </w:rPr>
-        <w:t>0</w:t>
-      </w:r>
-      <w:r>
-        <w:rPr>
-          <w:i/>
-          <w:iCs/>
-          <w:sz w:val="24"/>
-          <w:szCs w:val="24"/>
-        </w:rPr>
-        <w:t xml:space="preserve"> </w:t>
-      </w:r>
-      <w:r>
-        <w:rPr>
-          <w:sz w:val="24"/>
-          <w:szCs w:val="24"/>
-        </w:rPr>
-        <w:t>(CHECK (</w:t>
-      </w:r>
-      <w:r>
-        <w:rPr>
-          <w:i/>
-          <w:iCs/>
-          <w:sz w:val="24"/>
-          <w:szCs w:val="24"/>
-        </w:rPr>
-        <w:t>Quantidade &gt; 0</w:t>
-      </w:r>
-      <w:r>
-        <w:rPr>
-          <w:sz w:val="24"/>
-          <w:szCs w:val="24"/>
-        </w:rPr>
-        <w:t>));</w:t>
-      </w:r>
-    </w:p>
-    <w:p>
-      <w:pPr>
-        <w:spacing w:after="0"/>
-        <w:jc w:val="both"/>
-        <w:rPr>
-          <w:sz w:val="24"/>
-          <w:szCs w:val="24"/>
-        </w:rPr>
-      </w:pPr>
-    </w:p>
-    <w:p>
-      <w:pPr>
-        <w:spacing w:after="0"/>
-        <w:jc w:val="both"/>
-        <w:rPr>
-          <w:b/>
-          <w:bCs/>
-          <w:sz w:val="24"/>
-          <w:szCs w:val="24"/>
-        </w:rPr>
-      </w:pPr>
-      <w:r>
-        <w:rPr>
-          <w:b/>
-          <w:bCs/>
-          <w:sz w:val="24"/>
-          <w:szCs w:val="24"/>
-        </w:rPr>
-        <w:t>Responsável</w:t>
-      </w:r>
-    </w:p>
-    <w:p>
-      <w:pPr>
-        <w:spacing w:after="0"/>
-        <w:ind w:left="705"/>
-        <w:jc w:val="both"/>
-        <w:rPr>
-          <w:sz w:val="24"/>
-          <w:szCs w:val="24"/>
-        </w:rPr>
-      </w:pPr>
-      <w:r>
-        <w:rPr>
-          <w:sz w:val="24"/>
-          <w:szCs w:val="24"/>
-        </w:rPr>
-        <w:t>IDCaixa, IDPessoa e IDFuncionário formam a chave primária composta (PRIMARY KEY (IDCaixa, IDPessoa, IDFuncionário))</w:t>
-      </w:r>
-      <w:r>
-        <w:rPr>
-          <w:sz w:val="24"/>
-          <w:szCs w:val="24"/>
-        </w:rPr>
-        <w:t xml:space="preserve">. Além disso, </w:t>
-      </w:r>
-      <w:r>
-        <w:rPr>
-          <w:sz w:val="24"/>
-          <w:szCs w:val="24"/>
-        </w:rPr>
-        <w:t xml:space="preserve">(IDPessoa, IDFuncionário) </w:t>
-      </w:r>
-      <w:r>
-        <w:rPr>
-          <w:sz w:val="24"/>
-          <w:szCs w:val="24"/>
-        </w:rPr>
-        <w:t>e IDCaixa são chaves primárias (integridade referencial, FOREIGN KEY);</w:t>
-      </w:r>
-    </w:p>
-    <w:p>
-      <w:pPr>
-        <w:spacing w:after="0"/>
-        <w:jc w:val="both"/>
-        <w:rPr>
-          <w:sz w:val="24"/>
-          <w:szCs w:val="24"/>
-        </w:rPr>
-      </w:pPr>
-    </w:p>
-    <w:p>
-      <w:pPr>
-        <w:spacing w:after="0"/>
-        <w:jc w:val="both"/>
-        <w:rPr>
-          <w:b/>
-          <w:bCs/>
-          <w:sz w:val="24"/>
-          <w:szCs w:val="24"/>
-        </w:rPr>
-      </w:pPr>
-      <w:r>
-        <w:rPr>
-          <w:b/>
-          <w:bCs/>
-          <w:sz w:val="24"/>
-          <w:szCs w:val="24"/>
-        </w:rPr>
-        <w:t>Trabalha</w:t>
-      </w:r>
-    </w:p>
-    <w:p>
-      <w:pPr>
-        <w:spacing w:after="0"/>
-        <w:ind w:left="705"/>
-        <w:jc w:val="both"/>
-        <w:rPr>
-          <w:sz w:val="24"/>
-          <w:szCs w:val="24"/>
-        </w:rPr>
-      </w:pPr>
-      <w:r>
-        <w:rPr>
-          <w:sz w:val="24"/>
-          <w:szCs w:val="24"/>
-        </w:rPr>
-        <w:t xml:space="preserve">IDPessoa, IDFuncionário e IDSecção formam a chave primária composta </w:t>
-      </w:r>
-      <w:r>
-        <w:rPr>
-          <w:sz w:val="24"/>
-          <w:szCs w:val="24"/>
-        </w:rPr>
-        <w:t xml:space="preserve">(PRIMARY KEY (IDPessoa, IDFuncionário, IDSecção)). Além disso, </w:t>
-      </w:r>
-      <w:r>
-        <w:rPr>
-          <w:sz w:val="24"/>
-          <w:szCs w:val="24"/>
-        </w:rPr>
-        <w:t xml:space="preserve">(IDPessoa, IDFuncionário) e </w:t>
-      </w:r>
-      <w:r>
-        <w:rPr>
-          <w:sz w:val="24"/>
-          <w:szCs w:val="24"/>
-        </w:rPr>
-        <w:t>IDSecção</w:t>
-      </w:r>
-      <w:r>
-        <w:rPr>
-          <w:sz w:val="24"/>
-          <w:szCs w:val="24"/>
-        </w:rPr>
-        <w:t xml:space="preserve"> são chaves primárias (integridade referencial, FOREIGN KEY);</w:t>
-      </w:r>
-    </w:p>
-    <w:p>
-      <w:pPr>
-        <w:spacing w:after="0"/>
-        <w:jc w:val="both"/>
-        <w:rPr>
-          <w:sz w:val="24"/>
-          <w:szCs w:val="24"/>
-        </w:rPr>
-      </w:pPr>
-    </w:p>
-    <w:p>
-      <w:pPr>
-        <w:spacing w:after="0"/>
-        <w:jc w:val="both"/>
-        <w:rPr>
-          <w:sz w:val="24"/>
-          <w:szCs w:val="24"/>
-        </w:rPr>
-      </w:pPr>
-      <w:r>
-        <w:rPr>
-          <w:sz w:val="24"/>
-          <w:szCs w:val="24"/>
-        </w:rPr>
-        <w:t xml:space="preserve">Todas as chaves estrangeiras são postas a NULL quando a chave </w:t>
-      </w:r>
-      <w:r>
-        <w:rPr>
-          <w:sz w:val="24"/>
-          <w:szCs w:val="24"/>
-        </w:rPr>
-        <w:t>primária original</w:t>
-      </w:r>
-      <w:r>
-        <w:rPr>
-          <w:sz w:val="24"/>
-          <w:szCs w:val="24"/>
-        </w:rPr>
-        <w:t xml:space="preserve"> é apagada e são atualizadas quando a chave </w:t>
-      </w:r>
-      <w:r>
-        <w:rPr>
-          <w:sz w:val="24"/>
-          <w:szCs w:val="24"/>
-        </w:rPr>
-        <w:t>primária original é modificada.</w:t>
+        <w:t>- A questão do trabalho continua mal resolvida: um funcionário só trabalha num dia da semana? (Não, o Horário e o HorárioFuncionário servem para dar a possibilidade de um funcionáro ter um horário diferente para cada dia)</w:t>
+      </w:r>
+      <w:r>
+        <w:br/>
+        <w:t>- Na relação Funcionario não se percebe a necessidade dos atributos idFuncionario, idSupermercado e idHorario (idFuncionário será para distinguir clientes de funcionários, se tivéssemos so o idPessoa, não poderíamos fazer essa distinção; idSupermercado para sabermos a qual supermercado pertence, idhorario, paara saber o horário do funcionário)</w:t>
+      </w:r>
+      <w:r>
+        <w:br/>
+        <w:t>- Na relação Cliente não se percebe a necessidade do atributo idCliente (Mesma situação que o idFuncionario)</w:t>
+      </w:r>
+      <w:r>
+        <w:br/>
+        <w:t>- A chave primária está mal definida em Funcionario e, consequentemente, em todas as chaves externas para Funcionario (????)</w:t>
+      </w:r>
+      <w:r>
+        <w:br/>
+        <w:t>- A chave primária está mal definida em Cliente e, consequentemente, em todas as chaves externas para Cliente (?????)</w:t>
+      </w:r>
+      <w:r>
+        <w:br/>
+        <w:t>- Não vejo necessidade de criar a relação HorarioFuncionario (explicado no primeiro ponto)</w:t>
+      </w:r>
+      <w:r>
+        <w:br/>
+        <w:t>- Na relação Caixa falta atributo idSupermercado que deverá ser chave externa para Supermercado</w:t>
+      </w:r>
+      <w:r>
+        <w:t xml:space="preserve"> (corrigido)</w:t>
+      </w:r>
+      <w:r>
+        <w:br/>
+        <w:t>- Na relação Secção os atributos chave externa para Funcionario estão a mais</w:t>
+      </w:r>
+      <w:r>
+        <w:t xml:space="preserve"> (Há um funcionário responsável pela secção )</w:t>
+      </w:r>
+      <w:r>
+        <w:br/>
+        <w:t>- Em Pessoa, faltam as DFs referentes às várias chaves candidatas que declaram no respetivo CREATE TABLE, nomeadamente: UNIQUE(nif), UNIQUE(nome,data_de_nascimento) e UNIQUE(telefone)</w:t>
+      </w:r>
+      <w:r>
+        <w:t xml:space="preserve"> (???)</w:t>
+      </w:r>
+      <w:r>
+        <w:br/>
+        <w:t>- Garantindo a integridade referencial, não é necessário que as chaves externas sejam NOT NULL</w:t>
+      </w:r>
+      <w:r>
+        <w:t xml:space="preserve"> (Corrigido)</w:t>
+      </w:r>
+      <w:r>
+        <w:br/>
+        <w:t>- Declaram sempre, ou quase sempre, duas vezes a mesma foreign key (e declarações diferentes!). Desnecessário</w:t>
+      </w:r>
+      <w:r>
+        <w:t xml:space="preserve"> (???)</w:t>
       </w:r>
     </w:p>
     <w:sectPr>
@@ -14476,6 +13726,7 @@
         <w:docPartUnique/>
       </w:docPartObj>
     </w:sdtPr>
+    <w:sdtEndPr/>
     <w:sdtContent>
       <w:p>
         <w:pPr>
@@ -15008,6 +14259,7 @@
   <w:style w:type="character" w:default="1" w:styleId="Tipodeletrapredefinidodopargrafo">
     <w:name w:val="Default Paragraph Font"/>
     <w:uiPriority w:val="1"/>
+    <w:semiHidden/>
     <w:unhideWhenUsed/>
   </w:style>
   <w:style w:type="table" w:default="1" w:styleId="Tabelanormal">
@@ -15576,7 +14828,7 @@
 </file>
 
 <file path=customXml/itemProps1.xml><?xml version="1.0" encoding="utf-8"?>
-<ds:datastoreItem xmlns:ds="http://schemas.openxmlformats.org/officeDocument/2006/customXml" ds:itemID="{CCCFAE41-8C9D-4D1C-8D74-CCD1A07C4B25}">
+<ds:datastoreItem xmlns:ds="http://schemas.openxmlformats.org/officeDocument/2006/customXml" ds:itemID="{3BC94777-82CE-40A3-98DE-D10C66C8F8CC}">
   <ds:schemaRefs>
     <ds:schemaRef ds:uri="http://schemas.openxmlformats.org/officeDocument/2006/bibliography"/>
   </ds:schemaRefs>

</xml_diff>